<commit_message>
Added revised versions of doc as controlled by Anders.
</commit_message>
<xml_diff>
--- a/Release doc/Developer Manual/Developer Manual.docx
+++ b/Release doc/Developer Manual/Developer Manual.docx
@@ -167,7 +167,7 @@
                                     <w:sz w:val="22"/>
                                     <w:szCs w:val="22"/>
                                   </w:rPr>
-                                  <w:t>27.05.2013</w:t>
+                                  <w:t>28.05.2013</w:t>
                                 </w:r>
                                 <w:r>
                                   <w:rPr>
@@ -286,7 +286,7 @@
                               <w:sz w:val="22"/>
                               <w:szCs w:val="22"/>
                             </w:rPr>
-                            <w:t>27.05.2013</w:t>
+                            <w:t>28.05.2013</w:t>
                           </w:r>
                           <w:r>
                             <w:rPr>
@@ -441,7 +441,6 @@
                                   <w:dataBinding w:prefixMappings="xmlns:ns0='http://schemas.microsoft.com/office/2006/coverPageProps'" w:xpath="/ns0:CoverPageProperties[1]/ns0:CompanyAddress[1]" w:storeItemID="{55AF091B-3C7A-41E3-B477-F2FDAA23CFDA}"/>
                                   <w:text w:multiLine="1"/>
                                 </w:sdtPr>
-                                <w:sdtEndPr/>
                                 <w:sdtContent>
                                   <w:p>
                                     <w:pPr>
@@ -679,7 +678,6 @@
                                   <w:dataBinding w:prefixMappings="xmlns:ns0='http://schemas.openxmlformats.org/package/2006/metadata/core-properties' xmlns:ns1='http://purl.org/dc/elements/1.1/'" w:xpath="/ns0:coreProperties[1]/ns1:creator[1]" w:storeItemID="{6C3C8BC8-F283-45AE-878A-BAB7291924A1}"/>
                                   <w:text/>
                                 </w:sdtPr>
-                                <w:sdtEndPr/>
                                 <w:sdtContent>
                                   <w:p>
                                     <w:pPr>
@@ -716,7 +714,6 @@
                                   <w:dataBinding w:prefixMappings="xmlns:ns0='http://schemas.microsoft.com/office/2006/coverPageProps'" w:xpath="/ns0:CoverPageProperties[1]/ns0:Abstract[1]" w:storeItemID="{55AF091B-3C7A-41E3-B477-F2FDAA23CFDA}"/>
                                   <w:text/>
                                 </w:sdtPr>
-                                <w:sdtEndPr/>
                                 <w:sdtContent>
                                   <w:p>
                                     <w:pPr>
@@ -983,7 +980,6 @@
                                   <w:dataBinding w:prefixMappings="xmlns:ns0='http://schemas.openxmlformats.org/package/2006/metadata/core-properties' xmlns:ns1='http://purl.org/dc/elements/1.1/'" w:xpath="/ns0:coreProperties[1]/ns1:title[1]" w:storeItemID="{6C3C8BC8-F283-45AE-878A-BAB7291924A1}"/>
                                   <w:text/>
                                 </w:sdtPr>
-                                <w:sdtEndPr/>
                                 <w:sdtContent>
                                   <w:p>
                                     <w:pPr>
@@ -1513,7 +1509,15 @@
             <w:rPr>
               <w:lang w:val="en-GB"/>
             </w:rPr>
-            <w:t>Table of Contents</w:t>
+            <w:t>Table of Con</w:t>
+          </w:r>
+          <w:bookmarkStart w:id="0" w:name="_GoBack"/>
+          <w:bookmarkEnd w:id="0"/>
+          <w:r>
+            <w:rPr>
+              <w:lang w:val="en-GB"/>
+            </w:rPr>
+            <w:t>tents</w:t>
           </w:r>
         </w:p>
         <w:p>
@@ -1576,7 +1580,7 @@
             <w:rPr>
               <w:noProof/>
             </w:rPr>
-            <w:instrText xml:space="preserve"> PAGEREF _Toc231307134 \h </w:instrText>
+            <w:instrText xml:space="preserve"> PAGEREF _Toc231374641 \h </w:instrText>
           </w:r>
           <w:r>
             <w:rPr>
@@ -1655,7 +1659,7 @@
             <w:rPr>
               <w:noProof/>
             </w:rPr>
-            <w:instrText xml:space="preserve"> PAGEREF _Toc231307135 \h </w:instrText>
+            <w:instrText xml:space="preserve"> PAGEREF _Toc231374642 \h </w:instrText>
           </w:r>
           <w:r>
             <w:rPr>
@@ -1734,7 +1738,7 @@
             <w:rPr>
               <w:noProof/>
             </w:rPr>
-            <w:instrText xml:space="preserve"> PAGEREF _Toc231307136 \h </w:instrText>
+            <w:instrText xml:space="preserve"> PAGEREF _Toc231374643 \h </w:instrText>
           </w:r>
           <w:r>
             <w:rPr>
@@ -1813,7 +1817,7 @@
             <w:rPr>
               <w:noProof/>
             </w:rPr>
-            <w:instrText xml:space="preserve"> PAGEREF _Toc231307137 \h </w:instrText>
+            <w:instrText xml:space="preserve"> PAGEREF _Toc231374644 \h </w:instrText>
           </w:r>
           <w:r>
             <w:rPr>
@@ -1830,7 +1834,7 @@
             <w:rPr>
               <w:noProof/>
             </w:rPr>
-            <w:t>3</w:t>
+            <w:t>2</w:t>
           </w:r>
           <w:r>
             <w:rPr>
@@ -1892,7 +1896,7 @@
             <w:rPr>
               <w:noProof/>
             </w:rPr>
-            <w:instrText xml:space="preserve"> PAGEREF _Toc231307138 \h </w:instrText>
+            <w:instrText xml:space="preserve"> PAGEREF _Toc231374645 \h </w:instrText>
           </w:r>
           <w:r>
             <w:rPr>
@@ -1971,7 +1975,7 @@
             <w:rPr>
               <w:noProof/>
             </w:rPr>
-            <w:instrText xml:space="preserve"> PAGEREF _Toc231307139 \h </w:instrText>
+            <w:instrText xml:space="preserve"> PAGEREF _Toc231374646 \h </w:instrText>
           </w:r>
           <w:r>
             <w:rPr>
@@ -2050,7 +2054,7 @@
             <w:rPr>
               <w:noProof/>
             </w:rPr>
-            <w:instrText xml:space="preserve"> PAGEREF _Toc231307140 \h </w:instrText>
+            <w:instrText xml:space="preserve"> PAGEREF _Toc231374647 \h </w:instrText>
           </w:r>
           <w:r>
             <w:rPr>
@@ -2129,7 +2133,7 @@
             <w:rPr>
               <w:noProof/>
             </w:rPr>
-            <w:instrText xml:space="preserve"> PAGEREF _Toc231307141 \h </w:instrText>
+            <w:instrText xml:space="preserve"> PAGEREF _Toc231374648 \h </w:instrText>
           </w:r>
           <w:r>
             <w:rPr>
@@ -2190,7 +2194,7 @@
             <w:rPr>
               <w:noProof/>
             </w:rPr>
-            <w:t>OnInfoWindowElemTouchListener</w:t>
+            <w:t>SpaceTokenizer</w:t>
           </w:r>
           <w:r>
             <w:rPr>
@@ -2208,7 +2212,86 @@
             <w:rPr>
               <w:noProof/>
             </w:rPr>
-            <w:instrText xml:space="preserve"> PAGEREF _Toc231307142 \h </w:instrText>
+            <w:instrText xml:space="preserve"> PAGEREF _Toc231374649 \h </w:instrText>
+          </w:r>
+          <w:r>
+            <w:rPr>
+              <w:noProof/>
+            </w:rPr>
+          </w:r>
+          <w:r>
+            <w:rPr>
+              <w:noProof/>
+            </w:rPr>
+            <w:fldChar w:fldCharType="separate"/>
+          </w:r>
+          <w:r>
+            <w:rPr>
+              <w:noProof/>
+            </w:rPr>
+            <w:t>3</w:t>
+          </w:r>
+          <w:r>
+            <w:rPr>
+              <w:noProof/>
+            </w:rPr>
+            <w:fldChar w:fldCharType="end"/>
+          </w:r>
+        </w:p>
+        <w:p>
+          <w:pPr>
+            <w:pStyle w:val="Innehll2"/>
+            <w:tabs>
+              <w:tab w:val="left" w:pos="769"/>
+              <w:tab w:val="right" w:leader="dot" w:pos="9056"/>
+            </w:tabs>
+            <w:rPr>
+              <w:smallCaps w:val="0"/>
+              <w:noProof/>
+              <w:sz w:val="24"/>
+              <w:szCs w:val="24"/>
+              <w:lang w:val="sv-SE" w:eastAsia="ja-JP"/>
+            </w:rPr>
+          </w:pPr>
+          <w:r>
+            <w:rPr>
+              <w:noProof/>
+            </w:rPr>
+            <w:t>1.2</w:t>
+          </w:r>
+          <w:r>
+            <w:rPr>
+              <w:smallCaps w:val="0"/>
+              <w:noProof/>
+              <w:sz w:val="24"/>
+              <w:szCs w:val="24"/>
+              <w:lang w:val="sv-SE" w:eastAsia="ja-JP"/>
+            </w:rPr>
+            <w:tab/>
+          </w:r>
+          <w:r>
+            <w:rPr>
+              <w:noProof/>
+            </w:rPr>
+            <w:t>Package dat255.group5.database</w:t>
+          </w:r>
+          <w:r>
+            <w:rPr>
+              <w:noProof/>
+            </w:rPr>
+            <w:tab/>
+          </w:r>
+          <w:r>
+            <w:rPr>
+              <w:noProof/>
+            </w:rPr>
+            <w:fldChar w:fldCharType="begin"/>
+          </w:r>
+          <w:r>
+            <w:rPr>
+              <w:noProof/>
+            </w:rPr>
+            <w:instrText xml:space="preserve"> PAGEREF _Toc231374650 \h </w:instrText>
           </w:r>
           <w:r>
             <w:rPr>
@@ -2253,7 +2336,7 @@
             <w:rPr>
               <w:noProof/>
             </w:rPr>
-            <w:t>1.1.8</w:t>
+            <w:t>1.2.1</w:t>
           </w:r>
           <w:r>
             <w:rPr>
@@ -2269,7 +2352,7 @@
             <w:rPr>
               <w:noProof/>
             </w:rPr>
-            <w:t>SpaceTokenizer</w:t>
+            <w:t>DAO</w:t>
           </w:r>
           <w:r>
             <w:rPr>
@@ -2287,7 +2370,7 @@
             <w:rPr>
               <w:noProof/>
             </w:rPr>
-            <w:instrText xml:space="preserve"> PAGEREF _Toc231307143 \h </w:instrText>
+            <w:instrText xml:space="preserve"> PAGEREF _Toc231374651 \h </w:instrText>
           </w:r>
           <w:r>
             <w:rPr>
@@ -2305,6 +2388,399 @@
               <w:noProof/>
             </w:rPr>
             <w:t>3</w:t>
+          </w:r>
+          <w:r>
+            <w:rPr>
+              <w:noProof/>
+            </w:rPr>
+            <w:fldChar w:fldCharType="end"/>
+          </w:r>
+        </w:p>
+        <w:p>
+          <w:pPr>
+            <w:pStyle w:val="Innehll3"/>
+            <w:tabs>
+              <w:tab w:val="left" w:pos="1156"/>
+              <w:tab w:val="right" w:leader="dot" w:pos="9056"/>
+            </w:tabs>
+            <w:rPr>
+              <w:i w:val="0"/>
+              <w:noProof/>
+              <w:sz w:val="24"/>
+              <w:szCs w:val="24"/>
+              <w:lang w:val="sv-SE" w:eastAsia="ja-JP"/>
+            </w:rPr>
+          </w:pPr>
+          <w:r>
+            <w:rPr>
+              <w:noProof/>
+            </w:rPr>
+            <w:t>1.2.2</w:t>
+          </w:r>
+          <w:r>
+            <w:rPr>
+              <w:i w:val="0"/>
+              <w:noProof/>
+              <w:sz w:val="24"/>
+              <w:szCs w:val="24"/>
+              <w:lang w:val="sv-SE" w:eastAsia="ja-JP"/>
+            </w:rPr>
+            <w:tab/>
+          </w:r>
+          <w:r>
+            <w:rPr>
+              <w:noProof/>
+            </w:rPr>
+            <w:t>DatabaseConstants</w:t>
+          </w:r>
+          <w:r>
+            <w:rPr>
+              <w:noProof/>
+            </w:rPr>
+            <w:tab/>
+          </w:r>
+          <w:r>
+            <w:rPr>
+              <w:noProof/>
+            </w:rPr>
+            <w:fldChar w:fldCharType="begin"/>
+          </w:r>
+          <w:r>
+            <w:rPr>
+              <w:noProof/>
+            </w:rPr>
+            <w:instrText xml:space="preserve"> PAGEREF _Toc231374652 \h </w:instrText>
+          </w:r>
+          <w:r>
+            <w:rPr>
+              <w:noProof/>
+            </w:rPr>
+          </w:r>
+          <w:r>
+            <w:rPr>
+              <w:noProof/>
+            </w:rPr>
+            <w:fldChar w:fldCharType="separate"/>
+          </w:r>
+          <w:r>
+            <w:rPr>
+              <w:noProof/>
+            </w:rPr>
+            <w:t>3</w:t>
+          </w:r>
+          <w:r>
+            <w:rPr>
+              <w:noProof/>
+            </w:rPr>
+            <w:fldChar w:fldCharType="end"/>
+          </w:r>
+        </w:p>
+        <w:p>
+          <w:pPr>
+            <w:pStyle w:val="Innehll3"/>
+            <w:tabs>
+              <w:tab w:val="left" w:pos="1156"/>
+              <w:tab w:val="right" w:leader="dot" w:pos="9056"/>
+            </w:tabs>
+            <w:rPr>
+              <w:i w:val="0"/>
+              <w:noProof/>
+              <w:sz w:val="24"/>
+              <w:szCs w:val="24"/>
+              <w:lang w:val="sv-SE" w:eastAsia="ja-JP"/>
+            </w:rPr>
+          </w:pPr>
+          <w:r>
+            <w:rPr>
+              <w:noProof/>
+            </w:rPr>
+            <w:t>1.2.3</w:t>
+          </w:r>
+          <w:r>
+            <w:rPr>
+              <w:i w:val="0"/>
+              <w:noProof/>
+              <w:sz w:val="24"/>
+              <w:szCs w:val="24"/>
+              <w:lang w:val="sv-SE" w:eastAsia="ja-JP"/>
+            </w:rPr>
+            <w:tab/>
+          </w:r>
+          <w:r>
+            <w:rPr>
+              <w:noProof/>
+            </w:rPr>
+            <w:t>DBHelper</w:t>
+          </w:r>
+          <w:r>
+            <w:rPr>
+              <w:noProof/>
+            </w:rPr>
+            <w:tab/>
+          </w:r>
+          <w:r>
+            <w:rPr>
+              <w:noProof/>
+            </w:rPr>
+            <w:fldChar w:fldCharType="begin"/>
+          </w:r>
+          <w:r>
+            <w:rPr>
+              <w:noProof/>
+            </w:rPr>
+            <w:instrText xml:space="preserve"> PAGEREF _Toc231374653 \h </w:instrText>
+          </w:r>
+          <w:r>
+            <w:rPr>
+              <w:noProof/>
+            </w:rPr>
+          </w:r>
+          <w:r>
+            <w:rPr>
+              <w:noProof/>
+            </w:rPr>
+            <w:fldChar w:fldCharType="separate"/>
+          </w:r>
+          <w:r>
+            <w:rPr>
+              <w:noProof/>
+            </w:rPr>
+            <w:t>3</w:t>
+          </w:r>
+          <w:r>
+            <w:rPr>
+              <w:noProof/>
+            </w:rPr>
+            <w:fldChar w:fldCharType="end"/>
+          </w:r>
+        </w:p>
+        <w:p>
+          <w:pPr>
+            <w:pStyle w:val="Innehll3"/>
+            <w:tabs>
+              <w:tab w:val="left" w:pos="1156"/>
+              <w:tab w:val="right" w:leader="dot" w:pos="9056"/>
+            </w:tabs>
+            <w:rPr>
+              <w:i w:val="0"/>
+              <w:noProof/>
+              <w:sz w:val="24"/>
+              <w:szCs w:val="24"/>
+              <w:lang w:val="sv-SE" w:eastAsia="ja-JP"/>
+            </w:rPr>
+          </w:pPr>
+          <w:r>
+            <w:rPr>
+              <w:noProof/>
+            </w:rPr>
+            <w:t>1.2.4</w:t>
+          </w:r>
+          <w:r>
+            <w:rPr>
+              <w:i w:val="0"/>
+              <w:noProof/>
+              <w:sz w:val="24"/>
+              <w:szCs w:val="24"/>
+              <w:lang w:val="sv-SE" w:eastAsia="ja-JP"/>
+            </w:rPr>
+            <w:tab/>
+          </w:r>
+          <w:r>
+            <w:rPr>
+              <w:noProof/>
+            </w:rPr>
+            <w:t>InsertionsOfData</w:t>
+          </w:r>
+          <w:r>
+            <w:rPr>
+              <w:noProof/>
+            </w:rPr>
+            <w:tab/>
+          </w:r>
+          <w:r>
+            <w:rPr>
+              <w:noProof/>
+            </w:rPr>
+            <w:fldChar w:fldCharType="begin"/>
+          </w:r>
+          <w:r>
+            <w:rPr>
+              <w:noProof/>
+            </w:rPr>
+            <w:instrText xml:space="preserve"> PAGEREF _Toc231374654 \h </w:instrText>
+          </w:r>
+          <w:r>
+            <w:rPr>
+              <w:noProof/>
+            </w:rPr>
+          </w:r>
+          <w:r>
+            <w:rPr>
+              <w:noProof/>
+            </w:rPr>
+            <w:fldChar w:fldCharType="separate"/>
+          </w:r>
+          <w:r>
+            <w:rPr>
+              <w:noProof/>
+            </w:rPr>
+            <w:t>3</w:t>
+          </w:r>
+          <w:r>
+            <w:rPr>
+              <w:noProof/>
+            </w:rPr>
+            <w:fldChar w:fldCharType="end"/>
+          </w:r>
+        </w:p>
+        <w:p>
+          <w:pPr>
+            <w:pStyle w:val="Innehll3"/>
+            <w:tabs>
+              <w:tab w:val="left" w:pos="1156"/>
+              <w:tab w:val="right" w:leader="dot" w:pos="9056"/>
+            </w:tabs>
+            <w:rPr>
+              <w:i w:val="0"/>
+              <w:noProof/>
+              <w:sz w:val="24"/>
+              <w:szCs w:val="24"/>
+              <w:lang w:val="sv-SE" w:eastAsia="ja-JP"/>
+            </w:rPr>
+          </w:pPr>
+          <w:r>
+            <w:rPr>
+              <w:noProof/>
+            </w:rPr>
+            <w:t>1.2.5</w:t>
+          </w:r>
+          <w:r>
+            <w:rPr>
+              <w:i w:val="0"/>
+              <w:noProof/>
+              <w:sz w:val="24"/>
+              <w:szCs w:val="24"/>
+              <w:lang w:val="sv-SE" w:eastAsia="ja-JP"/>
+            </w:rPr>
+            <w:tab/>
+          </w:r>
+          <w:r>
+            <w:rPr>
+              <w:noProof/>
+            </w:rPr>
+            <w:t>SuggestionsContentProvider.java</w:t>
+          </w:r>
+          <w:r>
+            <w:rPr>
+              <w:noProof/>
+            </w:rPr>
+            <w:tab/>
+          </w:r>
+          <w:r>
+            <w:rPr>
+              <w:noProof/>
+            </w:rPr>
+            <w:fldChar w:fldCharType="begin"/>
+          </w:r>
+          <w:r>
+            <w:rPr>
+              <w:noProof/>
+            </w:rPr>
+            <w:instrText xml:space="preserve"> PAGEREF _Toc231374655 \h </w:instrText>
+          </w:r>
+          <w:r>
+            <w:rPr>
+              <w:noProof/>
+            </w:rPr>
+          </w:r>
+          <w:r>
+            <w:rPr>
+              <w:noProof/>
+            </w:rPr>
+            <w:fldChar w:fldCharType="separate"/>
+          </w:r>
+          <w:r>
+            <w:rPr>
+              <w:noProof/>
+            </w:rPr>
+            <w:t>3</w:t>
+          </w:r>
+          <w:r>
+            <w:rPr>
+              <w:noProof/>
+            </w:rPr>
+            <w:fldChar w:fldCharType="end"/>
+          </w:r>
+        </w:p>
+        <w:p>
+          <w:pPr>
+            <w:pStyle w:val="Innehll1"/>
+            <w:rPr>
+              <w:b w:val="0"/>
+              <w:caps w:val="0"/>
+              <w:noProof/>
+              <w:sz w:val="24"/>
+              <w:szCs w:val="24"/>
+              <w:lang w:val="sv-SE" w:eastAsia="ja-JP"/>
+            </w:rPr>
+          </w:pPr>
+          <w:r>
+            <w:rPr>
+              <w:noProof/>
+            </w:rPr>
+            <w:t>2</w:t>
+          </w:r>
+          <w:r>
+            <w:rPr>
+              <w:b w:val="0"/>
+              <w:caps w:val="0"/>
+              <w:noProof/>
+              <w:sz w:val="24"/>
+              <w:szCs w:val="24"/>
+              <w:lang w:val="sv-SE" w:eastAsia="ja-JP"/>
+            </w:rPr>
+            <w:tab/>
+          </w:r>
+          <w:r>
+            <w:rPr>
+              <w:noProof/>
+            </w:rPr>
+            <w:t>Build procedures</w:t>
+          </w:r>
+          <w:r>
+            <w:rPr>
+              <w:noProof/>
+            </w:rPr>
+            <w:tab/>
+          </w:r>
+          <w:r>
+            <w:rPr>
+              <w:noProof/>
+            </w:rPr>
+            <w:fldChar w:fldCharType="begin"/>
+          </w:r>
+          <w:r>
+            <w:rPr>
+              <w:noProof/>
+            </w:rPr>
+            <w:instrText xml:space="preserve"> PAGEREF _Toc231374656 \h </w:instrText>
+          </w:r>
+          <w:r>
+            <w:rPr>
+              <w:noProof/>
+            </w:rPr>
+          </w:r>
+          <w:r>
+            <w:rPr>
+              <w:noProof/>
+            </w:rPr>
+            <w:fldChar w:fldCharType="separate"/>
+          </w:r>
+          <w:r>
+            <w:rPr>
+              <w:noProof/>
+            </w:rPr>
+            <w:t>4</w:t>
           </w:r>
           <w:r>
             <w:rPr>
@@ -2332,7 +2808,7 @@
             <w:rPr>
               <w:noProof/>
             </w:rPr>
-            <w:t>1.2</w:t>
+            <w:t>2.1</w:t>
           </w:r>
           <w:r>
             <w:rPr>
@@ -2348,7 +2824,7 @@
             <w:rPr>
               <w:noProof/>
             </w:rPr>
-            <w:t>Package dat255.group5.database</w:t>
+            <w:t>Set up libraries and project</w:t>
           </w:r>
           <w:r>
             <w:rPr>
@@ -2366,7 +2842,7 @@
             <w:rPr>
               <w:noProof/>
             </w:rPr>
-            <w:instrText xml:space="preserve"> PAGEREF _Toc231307144 \h </w:instrText>
+            <w:instrText xml:space="preserve"> PAGEREF _Toc231374657 \h </w:instrText>
           </w:r>
           <w:r>
             <w:rPr>
@@ -2383,7 +2859,7 @@
             <w:rPr>
               <w:noProof/>
             </w:rPr>
-            <w:t>3</w:t>
+            <w:t>4</w:t>
           </w:r>
           <w:r>
             <w:rPr>
@@ -2411,7 +2887,7 @@
             <w:rPr>
               <w:noProof/>
             </w:rPr>
-            <w:t>1.2.1</w:t>
+            <w:t>2.1.1</w:t>
           </w:r>
           <w:r>
             <w:rPr>
@@ -2427,7 +2903,7 @@
             <w:rPr>
               <w:noProof/>
             </w:rPr>
-            <w:t>DAO</w:t>
+            <w:t>Detailed instructions</w:t>
           </w:r>
           <w:r>
             <w:rPr>
@@ -2445,400 +2921,7 @@
             <w:rPr>
               <w:noProof/>
             </w:rPr>
-            <w:instrText xml:space="preserve"> PAGEREF _Toc231307145 \h </w:instrText>
-          </w:r>
-          <w:r>
-            <w:rPr>
-              <w:noProof/>
-            </w:rPr>
-          </w:r>
-          <w:r>
-            <w:rPr>
-              <w:noProof/>
-            </w:rPr>
-            <w:fldChar w:fldCharType="separate"/>
-          </w:r>
-          <w:r>
-            <w:rPr>
-              <w:noProof/>
-            </w:rPr>
-            <w:t>3</w:t>
-          </w:r>
-          <w:r>
-            <w:rPr>
-              <w:noProof/>
-            </w:rPr>
-            <w:fldChar w:fldCharType="end"/>
-          </w:r>
-        </w:p>
-        <w:p>
-          <w:pPr>
-            <w:pStyle w:val="Innehll3"/>
-            <w:tabs>
-              <w:tab w:val="left" w:pos="1156"/>
-              <w:tab w:val="right" w:leader="dot" w:pos="9056"/>
-            </w:tabs>
-            <w:rPr>
-              <w:i w:val="0"/>
-              <w:noProof/>
-              <w:sz w:val="24"/>
-              <w:szCs w:val="24"/>
-              <w:lang w:val="sv-SE" w:eastAsia="ja-JP"/>
-            </w:rPr>
-          </w:pPr>
-          <w:r>
-            <w:rPr>
-              <w:noProof/>
-            </w:rPr>
-            <w:t>1.2.2</w:t>
-          </w:r>
-          <w:r>
-            <w:rPr>
-              <w:i w:val="0"/>
-              <w:noProof/>
-              <w:sz w:val="24"/>
-              <w:szCs w:val="24"/>
-              <w:lang w:val="sv-SE" w:eastAsia="ja-JP"/>
-            </w:rPr>
-            <w:tab/>
-          </w:r>
-          <w:r>
-            <w:rPr>
-              <w:noProof/>
-            </w:rPr>
-            <w:t>DatabaseConstants</w:t>
-          </w:r>
-          <w:r>
-            <w:rPr>
-              <w:noProof/>
-            </w:rPr>
-            <w:tab/>
-          </w:r>
-          <w:r>
-            <w:rPr>
-              <w:noProof/>
-            </w:rPr>
-            <w:fldChar w:fldCharType="begin"/>
-          </w:r>
-          <w:r>
-            <w:rPr>
-              <w:noProof/>
-            </w:rPr>
-            <w:instrText xml:space="preserve"> PAGEREF _Toc231307146 \h </w:instrText>
-          </w:r>
-          <w:r>
-            <w:rPr>
-              <w:noProof/>
-            </w:rPr>
-          </w:r>
-          <w:r>
-            <w:rPr>
-              <w:noProof/>
-            </w:rPr>
-            <w:fldChar w:fldCharType="separate"/>
-          </w:r>
-          <w:r>
-            <w:rPr>
-              <w:noProof/>
-            </w:rPr>
-            <w:t>3</w:t>
-          </w:r>
-          <w:r>
-            <w:rPr>
-              <w:noProof/>
-            </w:rPr>
-            <w:fldChar w:fldCharType="end"/>
-          </w:r>
-        </w:p>
-        <w:p>
-          <w:pPr>
-            <w:pStyle w:val="Innehll3"/>
-            <w:tabs>
-              <w:tab w:val="left" w:pos="1156"/>
-              <w:tab w:val="right" w:leader="dot" w:pos="9056"/>
-            </w:tabs>
-            <w:rPr>
-              <w:i w:val="0"/>
-              <w:noProof/>
-              <w:sz w:val="24"/>
-              <w:szCs w:val="24"/>
-              <w:lang w:val="sv-SE" w:eastAsia="ja-JP"/>
-            </w:rPr>
-          </w:pPr>
-          <w:r>
-            <w:rPr>
-              <w:noProof/>
-            </w:rPr>
-            <w:t>1.2.3</w:t>
-          </w:r>
-          <w:r>
-            <w:rPr>
-              <w:i w:val="0"/>
-              <w:noProof/>
-              <w:sz w:val="24"/>
-              <w:szCs w:val="24"/>
-              <w:lang w:val="sv-SE" w:eastAsia="ja-JP"/>
-            </w:rPr>
-            <w:tab/>
-          </w:r>
-          <w:r>
-            <w:rPr>
-              <w:noProof/>
-            </w:rPr>
-            <w:t>DBHelper</w:t>
-          </w:r>
-          <w:r>
-            <w:rPr>
-              <w:noProof/>
-            </w:rPr>
-            <w:tab/>
-          </w:r>
-          <w:r>
-            <w:rPr>
-              <w:noProof/>
-            </w:rPr>
-            <w:fldChar w:fldCharType="begin"/>
-          </w:r>
-          <w:r>
-            <w:rPr>
-              <w:noProof/>
-            </w:rPr>
-            <w:instrText xml:space="preserve"> PAGEREF _Toc231307147 \h </w:instrText>
-          </w:r>
-          <w:r>
-            <w:rPr>
-              <w:noProof/>
-            </w:rPr>
-          </w:r>
-          <w:r>
-            <w:rPr>
-              <w:noProof/>
-            </w:rPr>
-            <w:fldChar w:fldCharType="separate"/>
-          </w:r>
-          <w:r>
-            <w:rPr>
-              <w:noProof/>
-            </w:rPr>
-            <w:t>3</w:t>
-          </w:r>
-          <w:r>
-            <w:rPr>
-              <w:noProof/>
-            </w:rPr>
-            <w:fldChar w:fldCharType="end"/>
-          </w:r>
-        </w:p>
-        <w:p>
-          <w:pPr>
-            <w:pStyle w:val="Innehll3"/>
-            <w:tabs>
-              <w:tab w:val="left" w:pos="1156"/>
-              <w:tab w:val="right" w:leader="dot" w:pos="9056"/>
-            </w:tabs>
-            <w:rPr>
-              <w:i w:val="0"/>
-              <w:noProof/>
-              <w:sz w:val="24"/>
-              <w:szCs w:val="24"/>
-              <w:lang w:val="sv-SE" w:eastAsia="ja-JP"/>
-            </w:rPr>
-          </w:pPr>
-          <w:r>
-            <w:rPr>
-              <w:noProof/>
-            </w:rPr>
-            <w:t>1.2.4</w:t>
-          </w:r>
-          <w:r>
-            <w:rPr>
-              <w:i w:val="0"/>
-              <w:noProof/>
-              <w:sz w:val="24"/>
-              <w:szCs w:val="24"/>
-              <w:lang w:val="sv-SE" w:eastAsia="ja-JP"/>
-            </w:rPr>
-            <w:tab/>
-          </w:r>
-          <w:r>
-            <w:rPr>
-              <w:noProof/>
-            </w:rPr>
-            <w:t>InsertionsOfData</w:t>
-          </w:r>
-          <w:r>
-            <w:rPr>
-              <w:noProof/>
-            </w:rPr>
-            <w:tab/>
-          </w:r>
-          <w:r>
-            <w:rPr>
-              <w:noProof/>
-            </w:rPr>
-            <w:fldChar w:fldCharType="begin"/>
-          </w:r>
-          <w:r>
-            <w:rPr>
-              <w:noProof/>
-            </w:rPr>
-            <w:instrText xml:space="preserve"> PAGEREF _Toc231307148 \h </w:instrText>
-          </w:r>
-          <w:r>
-            <w:rPr>
-              <w:noProof/>
-            </w:rPr>
-          </w:r>
-          <w:r>
-            <w:rPr>
-              <w:noProof/>
-            </w:rPr>
-            <w:fldChar w:fldCharType="separate"/>
-          </w:r>
-          <w:r>
-            <w:rPr>
-              <w:noProof/>
-            </w:rPr>
-            <w:t>3</w:t>
-          </w:r>
-          <w:r>
-            <w:rPr>
-              <w:noProof/>
-            </w:rPr>
-            <w:fldChar w:fldCharType="end"/>
-          </w:r>
-        </w:p>
-        <w:p>
-          <w:pPr>
-            <w:pStyle w:val="Innehll3"/>
-            <w:tabs>
-              <w:tab w:val="left" w:pos="1156"/>
-              <w:tab w:val="right" w:leader="dot" w:pos="9056"/>
-            </w:tabs>
-            <w:rPr>
-              <w:i w:val="0"/>
-              <w:noProof/>
-              <w:sz w:val="24"/>
-              <w:szCs w:val="24"/>
-              <w:lang w:val="sv-SE" w:eastAsia="ja-JP"/>
-            </w:rPr>
-          </w:pPr>
-          <w:r>
-            <w:rPr>
-              <w:noProof/>
-            </w:rPr>
-            <w:t>1.2.5</w:t>
-          </w:r>
-          <w:r>
-            <w:rPr>
-              <w:i w:val="0"/>
-              <w:noProof/>
-              <w:sz w:val="24"/>
-              <w:szCs w:val="24"/>
-              <w:lang w:val="sv-SE" w:eastAsia="ja-JP"/>
-            </w:rPr>
-            <w:tab/>
-          </w:r>
-          <w:r>
-            <w:rPr>
-              <w:noProof/>
-            </w:rPr>
-            <w:t>SuggestionsContentProvider.java</w:t>
-          </w:r>
-          <w:r>
-            <w:rPr>
-              <w:noProof/>
-            </w:rPr>
-            <w:tab/>
-          </w:r>
-          <w:r>
-            <w:rPr>
-              <w:noProof/>
-            </w:rPr>
-            <w:fldChar w:fldCharType="begin"/>
-          </w:r>
-          <w:r>
-            <w:rPr>
-              <w:noProof/>
-            </w:rPr>
-            <w:instrText xml:space="preserve"> PAGEREF _Toc231307149 \h </w:instrText>
-          </w:r>
-          <w:r>
-            <w:rPr>
-              <w:noProof/>
-            </w:rPr>
-          </w:r>
-          <w:r>
-            <w:rPr>
-              <w:noProof/>
-            </w:rPr>
-            <w:fldChar w:fldCharType="separate"/>
-          </w:r>
-          <w:r>
-            <w:rPr>
-              <w:noProof/>
-            </w:rPr>
-            <w:t>4</w:t>
-          </w:r>
-          <w:r>
-            <w:rPr>
-              <w:noProof/>
-            </w:rPr>
-            <w:fldChar w:fldCharType="end"/>
-          </w:r>
-        </w:p>
-        <w:p>
-          <w:pPr>
-            <w:pStyle w:val="Innehll1"/>
-            <w:rPr>
-              <w:b w:val="0"/>
-              <w:caps w:val="0"/>
-              <w:noProof/>
-              <w:sz w:val="24"/>
-              <w:szCs w:val="24"/>
-              <w:lang w:val="sv-SE" w:eastAsia="ja-JP"/>
-            </w:rPr>
-          </w:pPr>
-          <w:r>
-            <w:rPr>
-              <w:noProof/>
-            </w:rPr>
-            <w:t>2</w:t>
-          </w:r>
-          <w:r>
-            <w:rPr>
-              <w:b w:val="0"/>
-              <w:caps w:val="0"/>
-              <w:noProof/>
-              <w:sz w:val="24"/>
-              <w:szCs w:val="24"/>
-              <w:lang w:val="sv-SE" w:eastAsia="ja-JP"/>
-            </w:rPr>
-            <w:tab/>
-          </w:r>
-          <w:r>
-            <w:rPr>
-              <w:noProof/>
-            </w:rPr>
-            <w:t>Build procedures</w:t>
-          </w:r>
-          <w:r>
-            <w:rPr>
-              <w:noProof/>
-            </w:rPr>
-            <w:tab/>
-          </w:r>
-          <w:r>
-            <w:rPr>
-              <w:noProof/>
-            </w:rPr>
-            <w:fldChar w:fldCharType="begin"/>
-          </w:r>
-          <w:r>
-            <w:rPr>
-              <w:noProof/>
-            </w:rPr>
-            <w:instrText xml:space="preserve"> PAGEREF _Toc231307150 \h </w:instrText>
+            <w:instrText xml:space="preserve"> PAGEREF _Toc231374658 \h </w:instrText>
           </w:r>
           <w:r>
             <w:rPr>
@@ -2883,7 +2966,7 @@
             <w:rPr>
               <w:noProof/>
             </w:rPr>
-            <w:t>2.1</w:t>
+            <w:t>2.2</w:t>
           </w:r>
           <w:r>
             <w:rPr>
@@ -2899,7 +2982,7 @@
             <w:rPr>
               <w:noProof/>
             </w:rPr>
-            <w:t>Set up libraries and project</w:t>
+            <w:t>Building</w:t>
           </w:r>
           <w:r>
             <w:rPr>
@@ -2917,7 +3000,7 @@
             <w:rPr>
               <w:noProof/>
             </w:rPr>
-            <w:instrText xml:space="preserve"> PAGEREF _Toc231307151 \h </w:instrText>
+            <w:instrText xml:space="preserve"> PAGEREF _Toc231374659 \h </w:instrText>
           </w:r>
           <w:r>
             <w:rPr>
@@ -2934,86 +3017,7 @@
             <w:rPr>
               <w:noProof/>
             </w:rPr>
-            <w:t>4</w:t>
-          </w:r>
-          <w:r>
-            <w:rPr>
-              <w:noProof/>
-            </w:rPr>
-            <w:fldChar w:fldCharType="end"/>
-          </w:r>
-        </w:p>
-        <w:p>
-          <w:pPr>
-            <w:pStyle w:val="Innehll3"/>
-            <w:tabs>
-              <w:tab w:val="left" w:pos="1156"/>
-              <w:tab w:val="right" w:leader="dot" w:pos="9056"/>
-            </w:tabs>
-            <w:rPr>
-              <w:i w:val="0"/>
-              <w:noProof/>
-              <w:sz w:val="24"/>
-              <w:szCs w:val="24"/>
-              <w:lang w:val="sv-SE" w:eastAsia="ja-JP"/>
-            </w:rPr>
-          </w:pPr>
-          <w:r>
-            <w:rPr>
-              <w:noProof/>
-            </w:rPr>
-            <w:t>2.1.1</w:t>
-          </w:r>
-          <w:r>
-            <w:rPr>
-              <w:i w:val="0"/>
-              <w:noProof/>
-              <w:sz w:val="24"/>
-              <w:szCs w:val="24"/>
-              <w:lang w:val="sv-SE" w:eastAsia="ja-JP"/>
-            </w:rPr>
-            <w:tab/>
-          </w:r>
-          <w:r>
-            <w:rPr>
-              <w:noProof/>
-            </w:rPr>
-            <w:t>Detailed instructions</w:t>
-          </w:r>
-          <w:r>
-            <w:rPr>
-              <w:noProof/>
-            </w:rPr>
-            <w:tab/>
-          </w:r>
-          <w:r>
-            <w:rPr>
-              <w:noProof/>
-            </w:rPr>
-            <w:fldChar w:fldCharType="begin"/>
-          </w:r>
-          <w:r>
-            <w:rPr>
-              <w:noProof/>
-            </w:rPr>
-            <w:instrText xml:space="preserve"> PAGEREF _Toc231307152 \h </w:instrText>
-          </w:r>
-          <w:r>
-            <w:rPr>
-              <w:noProof/>
-            </w:rPr>
-          </w:r>
-          <w:r>
-            <w:rPr>
-              <w:noProof/>
-            </w:rPr>
-            <w:fldChar w:fldCharType="separate"/>
-          </w:r>
-          <w:r>
-            <w:rPr>
-              <w:noProof/>
-            </w:rPr>
-            <w:t>4</w:t>
+            <w:t>5</w:t>
           </w:r>
           <w:r>
             <w:rPr>
@@ -3041,7 +3045,7 @@
             <w:rPr>
               <w:noProof/>
             </w:rPr>
-            <w:t>2.2</w:t>
+            <w:t>2.3</w:t>
           </w:r>
           <w:r>
             <w:rPr>
@@ -3057,7 +3061,7 @@
             <w:rPr>
               <w:noProof/>
             </w:rPr>
-            <w:t>Building</w:t>
+            <w:t>Running</w:t>
           </w:r>
           <w:r>
             <w:rPr>
@@ -3075,7 +3079,7 @@
             <w:rPr>
               <w:noProof/>
             </w:rPr>
-            <w:instrText xml:space="preserve"> PAGEREF _Toc231307153 \h </w:instrText>
+            <w:instrText xml:space="preserve"> PAGEREF _Toc231374660 \h </w:instrText>
           </w:r>
           <w:r>
             <w:rPr>
@@ -3092,7 +3096,7 @@
             <w:rPr>
               <w:noProof/>
             </w:rPr>
-            <w:t>6</w:t>
+            <w:t>5</w:t>
           </w:r>
           <w:r>
             <w:rPr>
@@ -3120,7 +3124,7 @@
             <w:rPr>
               <w:noProof/>
             </w:rPr>
-            <w:t>2.3</w:t>
+            <w:t>2.4</w:t>
           </w:r>
           <w:r>
             <w:rPr>
@@ -3136,7 +3140,7 @@
             <w:rPr>
               <w:noProof/>
             </w:rPr>
-            <w:t>Running</w:t>
+            <w:t>Testing</w:t>
           </w:r>
           <w:r>
             <w:rPr>
@@ -3154,86 +3158,7 @@
             <w:rPr>
               <w:noProof/>
             </w:rPr>
-            <w:instrText xml:space="preserve"> PAGEREF _Toc231307154 \h </w:instrText>
-          </w:r>
-          <w:r>
-            <w:rPr>
-              <w:noProof/>
-            </w:rPr>
-          </w:r>
-          <w:r>
-            <w:rPr>
-              <w:noProof/>
-            </w:rPr>
-            <w:fldChar w:fldCharType="separate"/>
-          </w:r>
-          <w:r>
-            <w:rPr>
-              <w:noProof/>
-            </w:rPr>
-            <w:t>6</w:t>
-          </w:r>
-          <w:r>
-            <w:rPr>
-              <w:noProof/>
-            </w:rPr>
-            <w:fldChar w:fldCharType="end"/>
-          </w:r>
-        </w:p>
-        <w:p>
-          <w:pPr>
-            <w:pStyle w:val="Innehll2"/>
-            <w:tabs>
-              <w:tab w:val="left" w:pos="769"/>
-              <w:tab w:val="right" w:leader="dot" w:pos="9056"/>
-            </w:tabs>
-            <w:rPr>
-              <w:smallCaps w:val="0"/>
-              <w:noProof/>
-              <w:sz w:val="24"/>
-              <w:szCs w:val="24"/>
-              <w:lang w:val="sv-SE" w:eastAsia="ja-JP"/>
-            </w:rPr>
-          </w:pPr>
-          <w:r>
-            <w:rPr>
-              <w:noProof/>
-            </w:rPr>
-            <w:t>2.4</w:t>
-          </w:r>
-          <w:r>
-            <w:rPr>
-              <w:smallCaps w:val="0"/>
-              <w:noProof/>
-              <w:sz w:val="24"/>
-              <w:szCs w:val="24"/>
-              <w:lang w:val="sv-SE" w:eastAsia="ja-JP"/>
-            </w:rPr>
-            <w:tab/>
-          </w:r>
-          <w:r>
-            <w:rPr>
-              <w:noProof/>
-            </w:rPr>
-            <w:t>Testing</w:t>
-          </w:r>
-          <w:r>
-            <w:rPr>
-              <w:noProof/>
-            </w:rPr>
-            <w:tab/>
-          </w:r>
-          <w:r>
-            <w:rPr>
-              <w:noProof/>
-            </w:rPr>
-            <w:fldChar w:fldCharType="begin"/>
-          </w:r>
-          <w:r>
-            <w:rPr>
-              <w:noProof/>
-            </w:rPr>
-            <w:instrText xml:space="preserve"> PAGEREF _Toc231307155 \h </w:instrText>
+            <w:instrText xml:space="preserve"> PAGEREF _Toc231374661 \h </w:instrText>
           </w:r>
           <w:r>
             <w:rPr>
@@ -3310,7 +3235,7 @@
             <w:rPr>
               <w:noProof/>
             </w:rPr>
-            <w:instrText xml:space="preserve"> PAGEREF _Toc231307156 \h </w:instrText>
+            <w:instrText xml:space="preserve"> PAGEREF _Toc231374662 \h </w:instrText>
           </w:r>
           <w:r>
             <w:rPr>
@@ -3352,7 +3277,7 @@
       <w:pPr>
         <w:pStyle w:val="Rubrik1"/>
       </w:pPr>
-      <w:bookmarkStart w:id="0" w:name="_Toc231307134"/>
+      <w:bookmarkStart w:id="1" w:name="_Toc231374641"/>
       <w:r>
         <w:t>Application</w:t>
       </w:r>
@@ -3362,7 +3287,7 @@
       <w:r>
         <w:t xml:space="preserve"> and structure</w:t>
       </w:r>
-      <w:bookmarkEnd w:id="0"/>
+      <w:bookmarkEnd w:id="1"/>
     </w:p>
     <w:p>
       <w:r>
@@ -3380,7 +3305,10 @@
         <w:t>step counter</w:t>
       </w:r>
       <w:r>
-        <w:t xml:space="preserve"> and iCal synchronization for students’ schedules. Note that the database cont</w:t>
+        <w:t xml:space="preserve"> connected to calorie burning</w:t>
+      </w:r>
+      <w:r>
+        <w:t>. Note that the database cont</w:t>
       </w:r>
       <w:r>
         <w:t>aining information on the geographical sites is not complete, only containing enough data to test the applications functionality and performance.</w:t>
@@ -3410,11 +3338,11 @@
       <w:pPr>
         <w:pStyle w:val="Rubrik2"/>
       </w:pPr>
-      <w:bookmarkStart w:id="1" w:name="_Toc231307135"/>
+      <w:bookmarkStart w:id="2" w:name="_Toc231374642"/>
       <w:r>
         <w:t>Package dat255.group5.chalmersonthego</w:t>
       </w:r>
-      <w:bookmarkEnd w:id="1"/>
+      <w:bookmarkEnd w:id="2"/>
     </w:p>
     <w:p>
       <w:r>
@@ -3425,39 +3353,10 @@
       <w:pPr>
         <w:pStyle w:val="Rubrik3"/>
       </w:pPr>
-      <w:bookmarkStart w:id="2" w:name="_Toc231307136"/>
+      <w:bookmarkStart w:id="3" w:name="_Toc231374643"/>
       <w:proofErr w:type="spellStart"/>
       <w:r>
         <w:t>CalorieDialog</w:t>
-      </w:r>
-      <w:bookmarkEnd w:id="2"/>
-      <w:proofErr w:type="spellEnd"/>
-      <w:r>
-        <w:t xml:space="preserve"> </w:t>
-      </w:r>
-    </w:p>
-    <w:p>
-      <w:r>
-        <w:t xml:space="preserve">Creates and handles the </w:t>
-      </w:r>
-      <w:proofErr w:type="spellStart"/>
-      <w:r>
-        <w:t>CalorieDrinkingProgress</w:t>
-      </w:r>
-      <w:proofErr w:type="spellEnd"/>
-      <w:r>
-        <w:t xml:space="preserve"> feature.</w:t>
-      </w:r>
-    </w:p>
-    <w:p>
-      <w:pPr>
-        <w:pStyle w:val="Rubrik3"/>
-      </w:pPr>
-      <w:bookmarkStart w:id="3" w:name="_Toc231307137"/>
-      <w:proofErr w:type="spellStart"/>
-      <w:r>
-        <w:lastRenderedPageBreak/>
-        <w:t>CustomGoogleMaps</w:t>
       </w:r>
       <w:bookmarkEnd w:id="3"/>
       <w:proofErr w:type="spellEnd"/>
@@ -3467,17 +3366,25 @@
     </w:p>
     <w:p>
       <w:r>
-        <w:t>Defines customised view of Google Maps and handles the application’s different map features such as clicking information window or checking map boundaries.</w:t>
+        <w:t xml:space="preserve">Creates and handles the </w:t>
+      </w:r>
+      <w:proofErr w:type="spellStart"/>
+      <w:r>
+        <w:t>CalorieDrinkingProgress</w:t>
+      </w:r>
+      <w:proofErr w:type="spellEnd"/>
+      <w:r>
+        <w:t xml:space="preserve"> feature.</w:t>
       </w:r>
     </w:p>
     <w:p>
       <w:pPr>
         <w:pStyle w:val="Rubrik3"/>
       </w:pPr>
-      <w:bookmarkStart w:id="4" w:name="_Toc231307138"/>
+      <w:bookmarkStart w:id="4" w:name="_Toc231374644"/>
       <w:proofErr w:type="spellStart"/>
       <w:r>
-        <w:t>DirectionJSONParser</w:t>
+        <w:t>CustomGoogleMaps</w:t>
       </w:r>
       <w:bookmarkEnd w:id="4"/>
       <w:proofErr w:type="spellEnd"/>
@@ -3487,250 +3394,236 @@
     </w:p>
     <w:p>
       <w:r>
-        <w:t xml:space="preserve">Handles </w:t>
-      </w:r>
+        <w:t>Defines customised view of Google Maps and handles the application’s different map features such as clicking information window or checking map boundaries.</w:t>
+      </w:r>
+    </w:p>
+    <w:p>
+      <w:pPr>
+        <w:pStyle w:val="Rubrik3"/>
+      </w:pPr>
+      <w:bookmarkStart w:id="5" w:name="_Toc231374645"/>
       <w:proofErr w:type="spellStart"/>
       <w:r>
-        <w:t>JSON</w:t>
-      </w:r>
-      <w:proofErr w:type="spellEnd"/>
-      <w:r>
-        <w:t xml:space="preserve"> objects and polyline points.</w:t>
-      </w:r>
-    </w:p>
-    <w:p>
-      <w:pPr>
-        <w:pStyle w:val="Rubrik3"/>
-      </w:pPr>
-      <w:bookmarkStart w:id="5" w:name="_Toc231307139"/>
-      <w:proofErr w:type="spellStart"/>
-      <w:r>
-        <w:t>MainActivity</w:t>
+        <w:lastRenderedPageBreak/>
+        <w:t>DirectionJSONParser</w:t>
       </w:r>
       <w:bookmarkEnd w:id="5"/>
       <w:proofErr w:type="spellEnd"/>
-    </w:p>
-    <w:p>
-      <w:r>
-        <w:t xml:space="preserve">Holds a Google Map. </w:t>
-      </w:r>
-      <w:r>
-        <w:t>Calls on all the other classes, generally</w:t>
-      </w:r>
-      <w:r>
-        <w:t xml:space="preserve"> administrating what happens in the application.</w:t>
+      <w:r>
+        <w:t xml:space="preserve"> </w:t>
+      </w:r>
+    </w:p>
+    <w:p>
+      <w:r>
+        <w:t xml:space="preserve">Handles </w:t>
+      </w:r>
+      <w:proofErr w:type="spellStart"/>
+      <w:r>
+        <w:t>JSON</w:t>
+      </w:r>
+      <w:proofErr w:type="spellEnd"/>
+      <w:r>
+        <w:t xml:space="preserve"> objects and polyline points.</w:t>
       </w:r>
     </w:p>
     <w:p>
       <w:pPr>
         <w:pStyle w:val="Rubrik3"/>
       </w:pPr>
-      <w:bookmarkStart w:id="6" w:name="_Toc231307140"/>
+      <w:bookmarkStart w:id="6" w:name="_Toc231374646"/>
       <w:proofErr w:type="spellStart"/>
       <w:r>
-        <w:t>MapWrapperLayout</w:t>
+        <w:t>MainActivity</w:t>
       </w:r>
       <w:bookmarkEnd w:id="6"/>
       <w:proofErr w:type="spellEnd"/>
     </w:p>
     <w:p>
       <w:r>
-        <w:t>Defines the custom</w:t>
-      </w:r>
-      <w:r>
-        <w:t>ised</w:t>
-      </w:r>
-      <w:r>
-        <w:t xml:space="preserve"> look of the application’s </w:t>
-      </w:r>
-      <w:r>
-        <w:t>markers and similar</w:t>
-      </w:r>
-      <w:r>
-        <w:t xml:space="preserve"> using Android’s </w:t>
-      </w:r>
+        <w:t xml:space="preserve">Holds a Google Map. </w:t>
+      </w:r>
+      <w:r>
+        <w:t>Calls on all the other classes, generally</w:t>
+      </w:r>
+      <w:r>
+        <w:t xml:space="preserve"> administrating what happens in the application.</w:t>
+      </w:r>
+    </w:p>
+    <w:p>
+      <w:pPr>
+        <w:pStyle w:val="Rubrik3"/>
+      </w:pPr>
+      <w:bookmarkStart w:id="7" w:name="_Toc231374647"/>
       <w:proofErr w:type="spellStart"/>
       <w:r>
-        <w:t>RelativeLayout</w:t>
-      </w:r>
-      <w:proofErr w:type="spellEnd"/>
-      <w:r>
-        <w:t>.</w:t>
-      </w:r>
-    </w:p>
-    <w:p>
-      <w:pPr>
-        <w:pStyle w:val="Rubrik3"/>
-      </w:pPr>
-      <w:bookmarkStart w:id="7" w:name="_Toc231307141"/>
-      <w:proofErr w:type="spellStart"/>
-      <w:r>
-        <w:t>NavigationManager</w:t>
+        <w:t>MapWrapperLayout</w:t>
       </w:r>
       <w:bookmarkEnd w:id="7"/>
       <w:proofErr w:type="spellEnd"/>
     </w:p>
     <w:p>
       <w:r>
-        <w:t>Handles navigation on the campus map by drawing routes and communicating with and fetching data from Google Maps.</w:t>
+        <w:t>Defines the custom</w:t>
+      </w:r>
+      <w:r>
+        <w:t>ised</w:t>
+      </w:r>
+      <w:r>
+        <w:t xml:space="preserve"> look of the application’s </w:t>
+      </w:r>
+      <w:r>
+        <w:t>markers and similar</w:t>
+      </w:r>
+      <w:r>
+        <w:t xml:space="preserve"> using Android’s </w:t>
+      </w:r>
+      <w:proofErr w:type="spellStart"/>
+      <w:r>
+        <w:t>RelativeLayout</w:t>
+      </w:r>
+      <w:proofErr w:type="spellEnd"/>
+      <w:r>
+        <w:t>.</w:t>
       </w:r>
     </w:p>
     <w:p>
       <w:pPr>
         <w:pStyle w:val="Rubrik3"/>
       </w:pPr>
-      <w:bookmarkStart w:id="8" w:name="_Toc231307142"/>
-      <w:commentRangeStart w:id="9"/>
+      <w:bookmarkStart w:id="8" w:name="_Toc231374648"/>
       <w:proofErr w:type="spellStart"/>
       <w:r>
-        <w:t>OnInfoWindowElemTouchListener</w:t>
-      </w:r>
-      <w:commentRangeEnd w:id="9"/>
+        <w:t>NavigationManager</w:t>
+      </w:r>
+      <w:bookmarkEnd w:id="8"/>
       <w:proofErr w:type="spellEnd"/>
-      <w:r>
-        <w:rPr>
-          <w:rStyle w:val="Kommentarsreferens"/>
-          <w:rFonts w:asciiTheme="minorHAnsi" w:eastAsiaTheme="minorEastAsia" w:hAnsiTheme="minorHAnsi" w:cstheme="minorBidi"/>
-          <w:b w:val="0"/>
-          <w:bCs w:val="0"/>
-          <w:color w:val="auto"/>
-        </w:rPr>
-        <w:commentReference w:id="9"/>
-      </w:r>
-      <w:bookmarkEnd w:id="8"/>
-    </w:p>
-    <w:p>
-      <w:r>
-        <w:t>Handles the information window popping up on marked locations.</w:t>
+    </w:p>
+    <w:p>
+      <w:r>
+        <w:t>Handles navigation on the campus map by drawing routes and communicating with and</w:t>
+      </w:r>
+      <w:r>
+        <w:t xml:space="preserve"> fetching data from Google Maps API.</w:t>
       </w:r>
     </w:p>
     <w:p>
       <w:pPr>
         <w:pStyle w:val="Rubrik3"/>
       </w:pPr>
-      <w:bookmarkStart w:id="10" w:name="_Toc231307143"/>
+      <w:bookmarkStart w:id="9" w:name="_Toc231374649"/>
       <w:proofErr w:type="spellStart"/>
       <w:r>
         <w:t>SpaceTokenizer</w:t>
       </w:r>
+      <w:bookmarkEnd w:id="9"/>
+      <w:proofErr w:type="spellEnd"/>
+    </w:p>
+    <w:p>
+      <w:r>
+        <w:t xml:space="preserve">Exchanging comma (,) for space </w:t>
+      </w:r>
+      <w:proofErr w:type="gramStart"/>
+      <w:r>
+        <w:t>( )</w:t>
+      </w:r>
+      <w:proofErr w:type="gramEnd"/>
+      <w:r>
+        <w:t xml:space="preserve"> to oppose the Android feature of adding comma after search in navigation fields.</w:t>
+      </w:r>
+    </w:p>
+    <w:p>
+      <w:pPr>
+        <w:pStyle w:val="Rubrik2"/>
+      </w:pPr>
+      <w:bookmarkStart w:id="10" w:name="_Toc231374650"/>
+      <w:r>
+        <w:t>Package dat255.group5.database</w:t>
+      </w:r>
       <w:bookmarkEnd w:id="10"/>
+    </w:p>
+    <w:p>
+      <w:r>
+        <w:t xml:space="preserve">This package contains the ways to create, open and close the database, as well </w:t>
+      </w:r>
+      <w:r>
+        <w:t>as manipulating the data in it.</w:t>
+      </w:r>
+    </w:p>
+    <w:p>
+      <w:pPr>
+        <w:pStyle w:val="Rubrik3"/>
+      </w:pPr>
+      <w:bookmarkStart w:id="11" w:name="_Toc231374651"/>
+      <w:r>
+        <w:t>DAO</w:t>
+      </w:r>
+      <w:bookmarkEnd w:id="11"/>
+    </w:p>
+    <w:p>
+      <w:proofErr w:type="gramStart"/>
+      <w:r>
+        <w:t>DAO – Data Access Object.</w:t>
+      </w:r>
+      <w:proofErr w:type="gramEnd"/>
+      <w:r>
+        <w:t xml:space="preserve"> A layer on top of the database, making opening, closing and manipulating the database via Java code possible.</w:t>
+      </w:r>
+    </w:p>
+    <w:p>
+      <w:pPr>
+        <w:pStyle w:val="Rubrik3"/>
+      </w:pPr>
+      <w:bookmarkStart w:id="12" w:name="_Toc231374652"/>
+      <w:proofErr w:type="spellStart"/>
+      <w:r>
+        <w:t>DatabaseConstants</w:t>
+      </w:r>
+      <w:bookmarkEnd w:id="12"/>
       <w:proofErr w:type="spellEnd"/>
     </w:p>
     <w:p>
       <w:r>
-        <w:t xml:space="preserve">Exchanging comma (,) for space </w:t>
-      </w:r>
-      <w:proofErr w:type="gramStart"/>
-      <w:r>
-        <w:t>( )</w:t>
-      </w:r>
-      <w:proofErr w:type="gramEnd"/>
-      <w:r>
-        <w:t xml:space="preserve"> to oppose the Android feature of adding comma after search in navigation fields.</w:t>
-      </w:r>
-    </w:p>
-    <w:p>
-      <w:pPr>
-        <w:pStyle w:val="Rubrik2"/>
-      </w:pPr>
-      <w:bookmarkStart w:id="11" w:name="_Toc231307144"/>
-      <w:r>
-        <w:t>Package dat255.group5.database</w:t>
-      </w:r>
-      <w:bookmarkEnd w:id="11"/>
-    </w:p>
-    <w:p>
-      <w:r>
-        <w:t xml:space="preserve">This package contains the ways to create, open and close the database, as well </w:t>
-      </w:r>
-      <w:r>
-        <w:t>as manipulating the data in it.</w:t>
+        <w:t>Stores all constants related to the database data.</w:t>
       </w:r>
     </w:p>
     <w:p>
       <w:pPr>
         <w:pStyle w:val="Rubrik3"/>
       </w:pPr>
-      <w:bookmarkStart w:id="12" w:name="_Toc231307145"/>
-      <w:r>
-        <w:t>DAO</w:t>
-      </w:r>
-      <w:bookmarkEnd w:id="12"/>
-    </w:p>
-    <w:p>
-      <w:proofErr w:type="gramStart"/>
-      <w:r>
-        <w:t>DAO – Data Access Object.</w:t>
-      </w:r>
-      <w:proofErr w:type="gramEnd"/>
-      <w:r>
-        <w:t xml:space="preserve"> A layer on top of the database, making opening, closing and manipulating the database via Java code possible.</w:t>
-      </w:r>
-    </w:p>
-    <w:p>
-      <w:pPr>
-        <w:pStyle w:val="Rubrik3"/>
-      </w:pPr>
-      <w:bookmarkStart w:id="13" w:name="_Toc231307146"/>
+      <w:bookmarkStart w:id="13" w:name="_Toc231374653"/>
       <w:proofErr w:type="spellStart"/>
       <w:r>
-        <w:t>DatabaseConstants</w:t>
+        <w:t>DBHelper</w:t>
       </w:r>
       <w:bookmarkEnd w:id="13"/>
       <w:proofErr w:type="spellEnd"/>
     </w:p>
     <w:p>
       <w:r>
-        <w:t>Stores all constants related to the database data.</w:t>
+        <w:t>Creates and h</w:t>
+      </w:r>
+      <w:r>
+        <w:t>olds the SQLite Database. Not to be called, preferably use the DAO instead.</w:t>
       </w:r>
     </w:p>
     <w:p>
       <w:pPr>
         <w:pStyle w:val="Rubrik3"/>
       </w:pPr>
-      <w:bookmarkStart w:id="14" w:name="_Toc231307147"/>
+      <w:bookmarkStart w:id="14" w:name="_Toc231374654"/>
       <w:proofErr w:type="spellStart"/>
       <w:r>
-        <w:t>DBHelper</w:t>
+        <w:t>InsertionsOfData</w:t>
       </w:r>
       <w:bookmarkEnd w:id="14"/>
       <w:proofErr w:type="spellEnd"/>
     </w:p>
     <w:p>
-      <w:r>
-        <w:t>Creates and h</w:t>
-      </w:r>
-      <w:r>
-        <w:t>olds the SQLite Database. Not to be called, preferably use the DAO instead.</w:t>
-      </w:r>
-    </w:p>
-    <w:p>
-      <w:pPr>
-        <w:pStyle w:val="Rubrik3"/>
-      </w:pPr>
-      <w:bookmarkStart w:id="15" w:name="_Toc231307148"/>
-      <w:proofErr w:type="spellStart"/>
-      <w:r>
-        <w:t>InsertionsOfData</w:t>
-      </w:r>
-      <w:bookmarkEnd w:id="15"/>
-      <w:proofErr w:type="spellEnd"/>
-    </w:p>
-    <w:p>
-      <w:r>
-        <w:t>Class used to insert all data used in the application. This is where any new data can be added or existing data altered by using relational database insertions. Follow the existing pattern for easy insertion.</w:t>
-      </w:r>
-    </w:p>
-    <w:p/>
-    <w:p>
-      <w:pPr>
-        <w:rPr>
-          <w:b/>
-        </w:rPr>
+      <w:pPr>
         <w:sectPr>
-          <w:headerReference w:type="default" r:id="rId12"/>
-          <w:footerReference w:type="even" r:id="rId13"/>
-          <w:footerReference w:type="default" r:id="rId14"/>
+          <w:headerReference w:type="default" r:id="rId11"/>
+          <w:footerReference w:type="even" r:id="rId12"/>
+          <w:footerReference w:type="default" r:id="rId13"/>
           <w:pgSz w:w="11900" w:h="16840"/>
           <w:pgMar w:top="1417" w:right="1417" w:bottom="1417" w:left="1417" w:header="708" w:footer="708" w:gutter="0"/>
           <w:cols w:space="708"/>
@@ -3738,6 +3631,12 @@
           <w:docGrid w:linePitch="360"/>
         </w:sectPr>
       </w:pPr>
+      <w:r>
+        <w:t>Class used to insert all data used in the application. This is where any new data can be added or existing data altered by using relational database insertions. Follow the exis</w:t>
+      </w:r>
+      <w:r>
+        <w:t>ting pattern for easy insertion.</w:t>
+      </w:r>
     </w:p>
     <w:p>
       <w:pPr>
@@ -3745,31 +3644,29 @@
           <w:b/>
         </w:rPr>
       </w:pPr>
-      <w:r>
+    </w:p>
+    <w:p>
+      <w:pPr>
         <w:rPr>
           <w:b/>
         </w:rPr>
-        <w:lastRenderedPageBreak/>
-        <w:t>ER-diagram</w:t>
-      </w:r>
-    </w:p>
-    <w:p>
+      </w:pPr>
       <w:r>
         <w:rPr>
           <w:noProof/>
           <w:lang w:val="sv-SE"/>
         </w:rPr>
         <w:drawing>
-          <wp:anchor distT="0" distB="0" distL="114300" distR="114300" simplePos="0" relativeHeight="251671552" behindDoc="0" locked="0" layoutInCell="1" allowOverlap="1" wp14:anchorId="78EEEAD1" wp14:editId="60586379">
+          <wp:anchor distT="0" distB="0" distL="114300" distR="114300" simplePos="0" relativeHeight="251671552" behindDoc="0" locked="0" layoutInCell="1" allowOverlap="1" wp14:anchorId="78EEEAD1" wp14:editId="290A8534">
             <wp:simplePos x="0" y="0"/>
             <wp:positionH relativeFrom="margin">
-              <wp:posOffset>0</wp:posOffset>
+              <wp:align>left</wp:align>
             </wp:positionH>
             <wp:positionV relativeFrom="paragraph">
-              <wp:posOffset>190500</wp:posOffset>
+              <wp:posOffset>201295</wp:posOffset>
             </wp:positionV>
-            <wp:extent cx="3912870" cy="2781300"/>
-            <wp:effectExtent l="0" t="0" r="0" b="12700"/>
+            <wp:extent cx="2787015" cy="1981200"/>
+            <wp:effectExtent l="0" t="0" r="6985" b="0"/>
             <wp:wrapTopAndBottom/>
             <wp:docPr id="2" name="Bildobjekt 2" descr="Ankh-Morpork:Users:Ridcully:Git:Software-Engineering-Project:erDiagramV1.png"/>
             <wp:cNvGraphicFramePr>
@@ -3785,7 +3682,7 @@
                     </pic:cNvPicPr>
                   </pic:nvPicPr>
                   <pic:blipFill>
-                    <a:blip r:embed="rId15">
+                    <a:blip r:embed="rId14">
                       <a:extLst>
                         <a:ext uri="{28A0092B-C50C-407E-A947-70E740481C1C}">
                           <a14:useLocalDpi xmlns:a14="http://schemas.microsoft.com/office/drawing/2010/main" val="0"/>
@@ -3800,7 +3697,7 @@
                   <pic:spPr bwMode="auto">
                     <a:xfrm>
                       <a:off x="0" y="0"/>
-                      <a:ext cx="3912870" cy="2781300"/>
+                      <a:ext cx="2787015" cy="1981200"/>
                     </a:xfrm>
                     <a:prstGeom prst="rect">
                       <a:avLst/>
@@ -3822,148 +3719,170 @@
           </wp:anchor>
         </w:drawing>
       </w:r>
+      <w:r>
+        <w:rPr>
+          <w:b/>
+        </w:rPr>
+        <w:t>ER-diagram</w:t>
+      </w:r>
+    </w:p>
+    <w:p>
+      <w:pPr>
+        <w:pStyle w:val="Rubrik3"/>
+      </w:pPr>
+      <w:bookmarkStart w:id="15" w:name="_Toc231374655"/>
+      <w:r>
+        <w:t>SuggestionsContentProvider.java</w:t>
+      </w:r>
+      <w:bookmarkEnd w:id="15"/>
+    </w:p>
+    <w:p>
+      <w:r>
+        <w:t>Provides</w:t>
+      </w:r>
+      <w:r>
+        <w:t xml:space="preserve"> suggestions during search based on the contents in the database.</w:t>
+      </w:r>
+    </w:p>
+    <w:p>
+      <w:pPr>
+        <w:pStyle w:val="Rubrik1"/>
+      </w:pPr>
+      <w:bookmarkStart w:id="16" w:name="_Toc231374656"/>
+      <w:r>
+        <w:lastRenderedPageBreak/>
+        <w:t>Build procedures</w:t>
+      </w:r>
+      <w:bookmarkEnd w:id="16"/>
+    </w:p>
+    <w:p>
+      <w:r>
+        <w:t xml:space="preserve">The text below describes </w:t>
+      </w:r>
+      <w:r>
+        <w:t>needed libraries</w:t>
+      </w:r>
+      <w:r>
+        <w:t xml:space="preserve"> and plug-ins, and furthermore, </w:t>
+      </w:r>
+      <w:r>
+        <w:t>procedures for</w:t>
+      </w:r>
+      <w:r>
+        <w:t xml:space="preserve"> </w:t>
+      </w:r>
+      <w:r>
+        <w:t xml:space="preserve">building and running </w:t>
+      </w:r>
+      <w:r>
+        <w:t xml:space="preserve">the </w:t>
+      </w:r>
+      <w:proofErr w:type="spellStart"/>
+      <w:r>
+        <w:t>ChalmersOnTheGo</w:t>
+      </w:r>
+      <w:proofErr w:type="spellEnd"/>
+      <w:r>
+        <w:t xml:space="preserve"> application, using Eclipse.</w:t>
+      </w:r>
+      <w:r>
+        <w:t xml:space="preserve"> Note that a majority of the text below is compiled from </w:t>
+      </w:r>
+      <w:hyperlink r:id="rId15" w:history="1">
+        <w:r>
+          <w:rPr>
+            <w:rStyle w:val="Hyperlnk"/>
+          </w:rPr>
+          <w:t>http://developer.android.com/</w:t>
+        </w:r>
+      </w:hyperlink>
+      <w:r>
+        <w:t xml:space="preserve"> for your</w:t>
+      </w:r>
+      <w:r>
+        <w:t xml:space="preserve"> benefit and ease of use.</w:t>
+      </w:r>
+    </w:p>
+    <w:p>
+      <w:pPr>
+        <w:pStyle w:val="Rubrik2"/>
+      </w:pPr>
+      <w:bookmarkStart w:id="17" w:name="_Toc231374657"/>
+      <w:r>
+        <w:t>Set</w:t>
+      </w:r>
+      <w:r>
+        <w:t xml:space="preserve"> </w:t>
+      </w:r>
+      <w:r>
+        <w:t xml:space="preserve">up </w:t>
+      </w:r>
+      <w:r>
+        <w:t xml:space="preserve">libraries and </w:t>
+      </w:r>
+      <w:r>
+        <w:t>project</w:t>
+      </w:r>
+      <w:bookmarkEnd w:id="17"/>
     </w:p>
     <w:p/>
     <w:p>
+      <w:r>
+        <w:t xml:space="preserve">1. Install Google Play services from the SDK manager </w:t>
+      </w:r>
+      <w:r>
+        <w:t xml:space="preserve">and import </w:t>
+      </w:r>
+      <w:r>
+        <w:t>as a new project.</w:t>
+      </w:r>
+    </w:p>
+    <w:p>
+      <w:r>
+        <w:t xml:space="preserve">2. Check that the </w:t>
+      </w:r>
+      <w:proofErr w:type="spellStart"/>
+      <w:r>
+        <w:t>ChalmersOnTheGo</w:t>
+      </w:r>
+      <w:proofErr w:type="spellEnd"/>
+      <w:r>
+        <w:t xml:space="preserve"> application is a Google Play project in properties</w:t>
+      </w:r>
+    </w:p>
+    <w:p>
+      <w:r>
+        <w:t xml:space="preserve">3. Add </w:t>
+      </w:r>
+      <w:proofErr w:type="spellStart"/>
+      <w:r>
+        <w:t>googl</w:t>
+      </w:r>
+      <w:r>
+        <w:t>e</w:t>
+      </w:r>
+      <w:proofErr w:type="spellEnd"/>
+      <w:r>
+        <w:t>-play-</w:t>
+      </w:r>
+      <w:proofErr w:type="spellStart"/>
+      <w:r>
+        <w:t>services_lib</w:t>
+      </w:r>
+      <w:proofErr w:type="spellEnd"/>
+      <w:r>
+        <w:t xml:space="preserve"> as library</w:t>
+      </w:r>
+    </w:p>
+    <w:p>
       <w:pPr>
         <w:pStyle w:val="Rubrik3"/>
       </w:pPr>
-      <w:bookmarkStart w:id="16" w:name="_Toc231307149"/>
-      <w:r>
-        <w:t>SuggestionsContentProvider.java</w:t>
-      </w:r>
-      <w:bookmarkEnd w:id="16"/>
-    </w:p>
-    <w:p>
-      <w:r>
-        <w:t>Provides</w:t>
-      </w:r>
-      <w:r>
-        <w:t xml:space="preserve"> suggestions during search based on the contents in the database.</w:t>
-      </w:r>
-    </w:p>
-    <w:p>
-      <w:pPr>
-        <w:pStyle w:val="Rubrik1"/>
-      </w:pPr>
-      <w:bookmarkStart w:id="17" w:name="_Toc231307150"/>
-      <w:r>
-        <w:t>Build procedures</w:t>
-      </w:r>
-      <w:bookmarkEnd w:id="17"/>
-    </w:p>
-    <w:p>
-      <w:r>
-        <w:t xml:space="preserve">The text below describes </w:t>
-      </w:r>
-      <w:r>
-        <w:t>needed libraries</w:t>
-      </w:r>
-      <w:r>
-        <w:t xml:space="preserve"> and plug-ins, and furthermore, </w:t>
-      </w:r>
-      <w:r>
-        <w:t>procedures for</w:t>
-      </w:r>
-      <w:r>
-        <w:t xml:space="preserve"> </w:t>
-      </w:r>
-      <w:r>
-        <w:t xml:space="preserve">building and running </w:t>
-      </w:r>
-      <w:r>
-        <w:t xml:space="preserve">the </w:t>
-      </w:r>
-      <w:proofErr w:type="spellStart"/>
-      <w:r>
-        <w:t>ChalmersOnTheGo</w:t>
-      </w:r>
-      <w:proofErr w:type="spellEnd"/>
-      <w:r>
-        <w:t xml:space="preserve"> application, using Eclipse.</w:t>
-      </w:r>
-    </w:p>
-    <w:p>
-      <w:pPr>
-        <w:pStyle w:val="Rubrik2"/>
-      </w:pPr>
-      <w:bookmarkStart w:id="18" w:name="_Toc231307151"/>
-      <w:r>
-        <w:t>Set</w:t>
-      </w:r>
-      <w:r>
-        <w:t xml:space="preserve"> </w:t>
-      </w:r>
-      <w:r>
-        <w:t xml:space="preserve">up </w:t>
-      </w:r>
-      <w:r>
-        <w:t xml:space="preserve">libraries and </w:t>
-      </w:r>
-      <w:r>
-        <w:t>project</w:t>
+      <w:bookmarkStart w:id="18" w:name="_Toc231374658"/>
+      <w:r>
+        <w:t>Detailed instructions</w:t>
       </w:r>
       <w:bookmarkEnd w:id="18"/>
-    </w:p>
-    <w:p/>
-    <w:p>
-      <w:r>
-        <w:t xml:space="preserve">1. Install Google Play services from the SDK manager </w:t>
-      </w:r>
-      <w:r>
-        <w:t xml:space="preserve">and import </w:t>
-      </w:r>
-      <w:r>
-        <w:t>as a new project.</w:t>
-      </w:r>
-    </w:p>
-    <w:p>
-      <w:r>
-        <w:t xml:space="preserve">2. Check that the </w:t>
-      </w:r>
-      <w:proofErr w:type="spellStart"/>
-      <w:r>
-        <w:t>ChalmersOnTheGo</w:t>
-      </w:r>
-      <w:proofErr w:type="spellEnd"/>
-      <w:r>
-        <w:t xml:space="preserve"> application is a Google Play project in properties</w:t>
-      </w:r>
-    </w:p>
-    <w:p>
-      <w:r>
-        <w:t xml:space="preserve">3. Add </w:t>
-      </w:r>
-      <w:proofErr w:type="spellStart"/>
-      <w:r>
-        <w:t>googl</w:t>
-      </w:r>
-      <w:r>
-        <w:t>e</w:t>
-      </w:r>
-      <w:proofErr w:type="spellEnd"/>
-      <w:r>
-        <w:t>-play-</w:t>
-      </w:r>
-      <w:proofErr w:type="spellStart"/>
-      <w:r>
-        <w:t>services_lib</w:t>
-      </w:r>
-      <w:proofErr w:type="spellEnd"/>
-      <w:r>
-        <w:t xml:space="preserve"> as library</w:t>
-      </w:r>
-    </w:p>
-    <w:p/>
-    <w:p>
-      <w:pPr>
-        <w:pStyle w:val="Rubrik3"/>
-      </w:pPr>
-      <w:bookmarkStart w:id="19" w:name="_Toc231307152"/>
-      <w:r>
-        <w:t>Detailed instructions</w:t>
-      </w:r>
-      <w:bookmarkEnd w:id="19"/>
     </w:p>
     <w:p/>
     <w:p>
@@ -4002,7 +3921,21 @@
             <w:rStyle w:val="Hyperlnk"/>
             <w:lang w:val="en-GB"/>
           </w:rPr>
-          <w:t>http://developer.android.com/sdk/index.html</w:t>
+          <w:t>http://developer.androi</w:t>
+        </w:r>
+        <w:r>
+          <w:rPr>
+            <w:rStyle w:val="Hyperlnk"/>
+            <w:lang w:val="en-GB"/>
+          </w:rPr>
+          <w:t>d</w:t>
+        </w:r>
+        <w:r>
+          <w:rPr>
+            <w:rStyle w:val="Hyperlnk"/>
+            <w:lang w:val="en-GB"/>
+          </w:rPr>
+          <w:t>.com/sdk/index.html</w:t>
         </w:r>
       </w:hyperlink>
     </w:p>
@@ -4078,12 +4011,7 @@
       </w:r>
       <w:proofErr w:type="spellStart"/>
       <w:r>
-        <w:t>execute</w:t>
-      </w:r>
-      <w:bookmarkStart w:id="20" w:name="_GoBack"/>
-      <w:bookmarkEnd w:id="20"/>
-      <w:r>
-        <w:t>android</w:t>
+        <w:t>executeandroid</w:t>
       </w:r>
       <w:proofErr w:type="spellEnd"/>
       <w:r>
@@ -4175,15 +4103,7 @@
           <w:b/>
           <w:bCs/>
         </w:rPr>
-        <w:t xml:space="preserve">File &gt; </w:t>
-      </w:r>
-      <w:r>
-        <w:rPr>
-          <w:b/>
-          <w:bCs/>
-        </w:rPr>
-        <w:lastRenderedPageBreak/>
-        <w:t>Import</w:t>
+        <w:t>File &gt; Import</w:t>
       </w:r>
       <w:r>
         <w:t>, select </w:t>
@@ -4225,9 +4145,6 @@
         </w:rPr>
         <w:t>rvices SDK</w:t>
       </w:r>
-      <w:r>
-        <w:t>:</w:t>
-      </w:r>
     </w:p>
     <w:p>
       <w:pPr>
@@ -4464,10 +4381,25 @@
     </w:p>
     <w:p/>
     <w:p>
-      <w:r>
+      <w:pPr>
         <w:rPr>
           <w:b/>
         </w:rPr>
+      </w:pPr>
+    </w:p>
+    <w:p>
+      <w:pPr>
+        <w:rPr>
+          <w:b/>
+        </w:rPr>
+      </w:pPr>
+    </w:p>
+    <w:p>
+      <w:r>
+        <w:rPr>
+          <w:b/>
+        </w:rPr>
+        <w:lastRenderedPageBreak/>
         <w:t>A</w:t>
       </w:r>
       <w:r>
@@ -4515,7 +4447,22 @@
         <w:rPr>
           <w:lang w:val="en-GB"/>
         </w:rPr>
-        <w:t xml:space="preserve"> on: https://developers.google.com/maps/documentation/android/start#displaying_certificate_information</w:t>
+        <w:t xml:space="preserve"> on: </w:t>
+      </w:r>
+      <w:hyperlink r:id="rId17" w:history="1">
+        <w:r>
+          <w:rPr>
+            <w:rStyle w:val="Hyperlnk"/>
+            <w:lang w:val="en-GB"/>
+          </w:rPr>
+          <w:t>https://developers.google.com/maps/documentation/android/start#displaying_certificate_information</w:t>
+        </w:r>
+      </w:hyperlink>
+      <w:r>
+        <w:rPr>
+          <w:lang w:val="en-GB"/>
+        </w:rPr>
+        <w:t xml:space="preserve"> </w:t>
       </w:r>
     </w:p>
     <w:p>
@@ -4545,7 +4492,22 @@
         <w:rPr>
           <w:lang w:val="en-GB"/>
         </w:rPr>
-        <w:t>on: https://developers.google.com/maps/documentation/android/start#creating_an_api_project</w:t>
+        <w:t xml:space="preserve">on: </w:t>
+      </w:r>
+      <w:hyperlink r:id="rId18" w:history="1">
+        <w:r>
+          <w:rPr>
+            <w:rStyle w:val="Hyperlnk"/>
+            <w:lang w:val="en-GB"/>
+          </w:rPr>
+          <w:t>https://developers.google.com/maps/documentation/android/start#creating_an_api_project</w:t>
+        </w:r>
+      </w:hyperlink>
+      <w:r>
+        <w:rPr>
+          <w:lang w:val="en-GB"/>
+        </w:rPr>
+        <w:t xml:space="preserve"> </w:t>
       </w:r>
     </w:p>
     <w:p>
@@ -4581,7 +4543,22 @@
         <w:rPr>
           <w:lang w:val="en-GB"/>
         </w:rPr>
-        <w:t>on: https://developers.google.com/maps/documentation/android/start#obtaining_an_api_key</w:t>
+        <w:t xml:space="preserve">on: </w:t>
+      </w:r>
+      <w:hyperlink r:id="rId19" w:history="1">
+        <w:r>
+          <w:rPr>
+            <w:rStyle w:val="Hyperlnk"/>
+            <w:lang w:val="en-GB"/>
+          </w:rPr>
+          <w:t>https://developers.google.com/maps/documentation/android/start#obtaining_an_api_key</w:t>
+        </w:r>
+      </w:hyperlink>
+      <w:r>
+        <w:rPr>
+          <w:lang w:val="en-GB"/>
+        </w:rPr>
+        <w:t xml:space="preserve"> </w:t>
       </w:r>
     </w:p>
     <w:p>
@@ -4619,11 +4596,20 @@
         </w:rPr>
         <w:t xml:space="preserve">on: </w:t>
       </w:r>
+      <w:hyperlink r:id="rId20" w:history="1">
+        <w:r>
+          <w:rPr>
+            <w:rStyle w:val="Hyperlnk"/>
+            <w:lang w:val="en-GB"/>
+          </w:rPr>
+          <w:t>https://developers.google.com/maps/documentation/android/start#adding_the_api_key_to_your_application</w:t>
+        </w:r>
+      </w:hyperlink>
       <w:r>
         <w:rPr>
           <w:lang w:val="en-GB"/>
         </w:rPr>
-        <w:t>https://developers.google.com/maps/documentation/android/start#adding_the_api_key_to_your_application</w:t>
+        <w:t xml:space="preserve"> </w:t>
       </w:r>
     </w:p>
     <w:p/>
@@ -4697,7 +4683,6 @@
     <w:p/>
     <w:p>
       <w:r>
-        <w:lastRenderedPageBreak/>
         <w:t xml:space="preserve">More information on how to do </w:t>
       </w:r>
       <w:r>
@@ -4707,7 +4692,18 @@
         <w:t xml:space="preserve"> on:</w:t>
       </w:r>
       <w:r>
-        <w:t xml:space="preserve"> https://developers.google.com/maps/documentation/android/start#specify_settings_in_the_application_manifest</w:t>
+        <w:t xml:space="preserve"> </w:t>
+      </w:r>
+      <w:hyperlink r:id="rId21" w:history="1">
+        <w:r>
+          <w:rPr>
+            <w:rStyle w:val="Hyperlnk"/>
+          </w:rPr>
+          <w:t>https://developers.google.com/maps/documentation/android/start#specify_settings_in_the_application_manifest</w:t>
+        </w:r>
+      </w:hyperlink>
+      <w:r>
+        <w:t xml:space="preserve"> </w:t>
       </w:r>
     </w:p>
     <w:p/>
@@ -4733,7 +4729,18 @@
         <w:t xml:space="preserve"> developing:</w:t>
       </w:r>
       <w:r>
-        <w:t xml:space="preserve"> http://developer.android.com/tools/workflow/index.html</w:t>
+        <w:t xml:space="preserve"> </w:t>
+      </w:r>
+      <w:hyperlink r:id="rId22" w:history="1">
+        <w:r>
+          <w:rPr>
+            <w:rStyle w:val="Hyperlnk"/>
+          </w:rPr>
+          <w:t>http://developer.android.com/tools/workflow/index.html</w:t>
+        </w:r>
+      </w:hyperlink>
+      <w:r>
+        <w:t xml:space="preserve"> </w:t>
       </w:r>
     </w:p>
     <w:p>
@@ -4744,151 +4751,184 @@
         <w:t>For more information on Google Play Services:</w:t>
       </w:r>
       <w:r>
-        <w:t xml:space="preserve"> http://developer.android.com/google/play-services/index.html</w:t>
+        <w:t xml:space="preserve"> </w:t>
+      </w:r>
+      <w:hyperlink r:id="rId23" w:history="1">
+        <w:r>
+          <w:rPr>
+            <w:rStyle w:val="Hyperlnk"/>
+          </w:rPr>
+          <w:t>http://developer.android.com/google/play-services/index.html</w:t>
+        </w:r>
+      </w:hyperlink>
+      <w:r>
+        <w:t xml:space="preserve"> </w:t>
       </w:r>
     </w:p>
     <w:p>
       <w:pPr>
         <w:pStyle w:val="Rubrik2"/>
       </w:pPr>
-      <w:bookmarkStart w:id="21" w:name="_Toc231307153"/>
+      <w:bookmarkStart w:id="19" w:name="_Toc231374659"/>
       <w:r>
         <w:t>Building</w:t>
       </w:r>
+      <w:bookmarkEnd w:id="19"/>
+    </w:p>
+    <w:p>
+      <w:r>
+        <w:t>If you are developing in Eclipse, the ADT plugin incrementally builds your project as you make changes to the source code. Eclipse outputs an .</w:t>
+      </w:r>
+      <w:proofErr w:type="spellStart"/>
+      <w:r>
+        <w:t>apk</w:t>
+      </w:r>
+      <w:proofErr w:type="spellEnd"/>
+      <w:r>
+        <w:t> file automatically to the bin folder of the project, so you do not have to do anything extra to generate the .</w:t>
+      </w:r>
+      <w:proofErr w:type="spellStart"/>
+      <w:r>
+        <w:t>apk</w:t>
+      </w:r>
+      <w:proofErr w:type="spellEnd"/>
+      <w:r>
+        <w:t>.</w:t>
+      </w:r>
+      <w:r>
+        <w:t xml:space="preserve"> </w:t>
+      </w:r>
+      <w:r>
+        <w:t>If you are developing in a non-Eclipse environment, you can build your project with the generated build.xml Ant file that is in the project directory. The Ant file calls targets that automatically call the build tools for you.</w:t>
+      </w:r>
+    </w:p>
+    <w:p/>
+    <w:p>
+      <w:r>
+        <w:t xml:space="preserve">More </w:t>
+      </w:r>
+      <w:r>
+        <w:t xml:space="preserve">information </w:t>
+      </w:r>
+      <w:r>
+        <w:t xml:space="preserve">on: </w:t>
+      </w:r>
+      <w:hyperlink r:id="rId24" w:history="1">
+        <w:r>
+          <w:rPr>
+            <w:rStyle w:val="Hyperlnk"/>
+          </w:rPr>
+          <w:t>http://developer.android.com/tools/building/index.html</w:t>
+        </w:r>
+      </w:hyperlink>
+      <w:r>
+        <w:t xml:space="preserve"> </w:t>
+      </w:r>
+    </w:p>
+    <w:p>
+      <w:pPr>
+        <w:pStyle w:val="Rubrik2"/>
+      </w:pPr>
+      <w:bookmarkStart w:id="20" w:name="_Toc231374660"/>
+      <w:r>
+        <w:t>Running</w:t>
+      </w:r>
+      <w:bookmarkEnd w:id="20"/>
+    </w:p>
+    <w:p>
+      <w:r>
+        <w:t>To run an application on an emulator or device, the application must be signed using debug or release mode.</w:t>
+      </w:r>
+      <w:r>
+        <w:t xml:space="preserve"> </w:t>
+      </w:r>
+      <w:r>
+        <w:t xml:space="preserve">Eclipse signs the application for you in debug mode </w:t>
+      </w:r>
+      <w:r>
+        <w:t>when you build your application, which makes running the app</w:t>
+      </w:r>
+      <w:r>
+        <w:t xml:space="preserve"> while developing</w:t>
+      </w:r>
+      <w:r>
+        <w:t xml:space="preserve"> possible. </w:t>
+      </w:r>
+      <w:r>
+        <w:t>For i</w:t>
+      </w:r>
+      <w:r>
+        <w:t xml:space="preserve">nformation on release mode, see section </w:t>
+      </w:r>
+      <w:r>
+        <w:fldChar w:fldCharType="begin"/>
+      </w:r>
+      <w:r>
+        <w:instrText xml:space="preserve"> REF _Ref230836408 \r \h </w:instrText>
+      </w:r>
+      <w:r>
+        <w:fldChar w:fldCharType="separate"/>
+      </w:r>
+      <w:r>
+        <w:t>3</w:t>
+      </w:r>
+      <w:r>
+        <w:fldChar w:fldCharType="end"/>
+      </w:r>
+      <w:r>
+        <w:t xml:space="preserve"> </w:t>
+      </w:r>
+      <w:r>
+        <w:fldChar w:fldCharType="begin"/>
+      </w:r>
+      <w:r>
+        <w:instrText xml:space="preserve"> REF _Ref230836419 \h </w:instrText>
+      </w:r>
+      <w:r>
+        <w:fldChar w:fldCharType="separate"/>
+      </w:r>
+      <w:r>
+        <w:t>Release procedures</w:t>
+      </w:r>
+      <w:r>
+        <w:fldChar w:fldCharType="end"/>
+      </w:r>
+      <w:r>
+        <w:t>.</w:t>
+      </w:r>
+    </w:p>
+    <w:p/>
+    <w:p>
+      <w:r>
+        <w:t xml:space="preserve">More </w:t>
+      </w:r>
+      <w:r>
+        <w:t xml:space="preserve">information </w:t>
+      </w:r>
+      <w:r>
+        <w:t xml:space="preserve">on: </w:t>
+      </w:r>
+      <w:hyperlink r:id="rId25" w:history="1">
+        <w:r>
+          <w:rPr>
+            <w:rStyle w:val="Hyperlnk"/>
+          </w:rPr>
+          <w:t>http://developer.android.com/tools/building/index.html</w:t>
+        </w:r>
+      </w:hyperlink>
+      <w:r>
+        <w:t xml:space="preserve"> </w:t>
+      </w:r>
+    </w:p>
+    <w:p>
+      <w:pPr>
+        <w:pStyle w:val="Rubrik2"/>
+      </w:pPr>
+      <w:bookmarkStart w:id="21" w:name="_Toc231374661"/>
+      <w:r>
+        <w:t>Testing</w:t>
+      </w:r>
       <w:bookmarkEnd w:id="21"/>
-    </w:p>
-    <w:p>
-      <w:r>
-        <w:t>If you are developing in Eclipse, the ADT plugin incrementally builds your project as you make changes to the source code. Eclipse outputs an .</w:t>
-      </w:r>
-      <w:proofErr w:type="spellStart"/>
-      <w:r>
-        <w:t>apk</w:t>
-      </w:r>
-      <w:proofErr w:type="spellEnd"/>
-      <w:r>
-        <w:t> file automatically to the bin folder of the project, so you do not have to do anything extra to generate the .</w:t>
-      </w:r>
-      <w:proofErr w:type="spellStart"/>
-      <w:r>
-        <w:t>apk</w:t>
-      </w:r>
-      <w:proofErr w:type="spellEnd"/>
-      <w:r>
-        <w:t>.</w:t>
-      </w:r>
-      <w:r>
-        <w:t xml:space="preserve"> </w:t>
-      </w:r>
-      <w:r>
-        <w:t>If you are developing in a non-Eclipse environment, you can build your project with the generated build.xml Ant file that is in the project directory. The Ant file calls targets that automatically call the build tools for you.</w:t>
-      </w:r>
-    </w:p>
-    <w:p/>
-    <w:p>
-      <w:r>
-        <w:t xml:space="preserve">More </w:t>
-      </w:r>
-      <w:r>
-        <w:t xml:space="preserve">information </w:t>
-      </w:r>
-      <w:r>
-        <w:t>on: http://developer.android.com/tools/building/index.html</w:t>
-      </w:r>
-    </w:p>
-    <w:p>
-      <w:pPr>
-        <w:pStyle w:val="Rubrik2"/>
-      </w:pPr>
-      <w:bookmarkStart w:id="22" w:name="_Toc231307154"/>
-      <w:r>
-        <w:t>Running</w:t>
-      </w:r>
-      <w:bookmarkEnd w:id="22"/>
-    </w:p>
-    <w:p>
-      <w:r>
-        <w:t>To run an application on an emulator or device, the application must be signed using debug or release mode.</w:t>
-      </w:r>
-      <w:r>
-        <w:t xml:space="preserve"> </w:t>
-      </w:r>
-      <w:r>
-        <w:t xml:space="preserve">Eclipse signs the application for you in debug mode </w:t>
-      </w:r>
-      <w:r>
-        <w:t>when you build your application, which makes running the app</w:t>
-      </w:r>
-      <w:r>
-        <w:t xml:space="preserve"> while developing</w:t>
-      </w:r>
-      <w:r>
-        <w:t xml:space="preserve"> possible. </w:t>
-      </w:r>
-      <w:r>
-        <w:t>For i</w:t>
-      </w:r>
-      <w:r>
-        <w:t xml:space="preserve">nformation on release mode, see section </w:t>
-      </w:r>
-      <w:r>
-        <w:fldChar w:fldCharType="begin"/>
-      </w:r>
-      <w:r>
-        <w:instrText xml:space="preserve"> REF _Ref230836408 \r \h </w:instrText>
-      </w:r>
-      <w:r>
-        <w:fldChar w:fldCharType="separate"/>
-      </w:r>
-      <w:r>
-        <w:t>3</w:t>
-      </w:r>
-      <w:r>
-        <w:fldChar w:fldCharType="end"/>
-      </w:r>
-      <w:r>
-        <w:t xml:space="preserve"> </w:t>
-      </w:r>
-      <w:r>
-        <w:fldChar w:fldCharType="begin"/>
-      </w:r>
-      <w:r>
-        <w:instrText xml:space="preserve"> REF _Ref230836419 \h </w:instrText>
-      </w:r>
-      <w:r>
-        <w:fldChar w:fldCharType="separate"/>
-      </w:r>
-      <w:r>
-        <w:t>Release procedures</w:t>
-      </w:r>
-      <w:r>
-        <w:fldChar w:fldCharType="end"/>
-      </w:r>
-      <w:r>
-        <w:t>.</w:t>
-      </w:r>
-    </w:p>
-    <w:p/>
-    <w:p>
-      <w:r>
-        <w:t xml:space="preserve">More </w:t>
-      </w:r>
-      <w:r>
-        <w:t xml:space="preserve">information </w:t>
-      </w:r>
-      <w:r>
-        <w:t>on: http://developer.android.com/tools/building/index.html</w:t>
-      </w:r>
-    </w:p>
-    <w:p>
-      <w:pPr>
-        <w:pStyle w:val="Rubrik2"/>
-      </w:pPr>
-      <w:bookmarkStart w:id="23" w:name="_Toc231307155"/>
-      <w:r>
-        <w:t>Testing</w:t>
-      </w:r>
-      <w:bookmarkEnd w:id="23"/>
     </w:p>
     <w:p>
       <w:r>
@@ -5123,22 +5163,33 @@
         <w:t xml:space="preserve"> framework</w:t>
       </w:r>
       <w:r>
-        <w:t>: http://developer.android.com/tools/testing/testing_android.html</w:t>
+        <w:t xml:space="preserve">: </w:t>
+      </w:r>
+      <w:hyperlink r:id="rId26" w:history="1">
+        <w:r>
+          <w:rPr>
+            <w:rStyle w:val="Hyperlnk"/>
+          </w:rPr>
+          <w:t>http://developer.android.com/tools/testing/testing_android.html</w:t>
+        </w:r>
+      </w:hyperlink>
+      <w:r>
+        <w:t xml:space="preserve"> </w:t>
       </w:r>
     </w:p>
     <w:p>
       <w:pPr>
         <w:pStyle w:val="Rubrik1"/>
       </w:pPr>
-      <w:bookmarkStart w:id="24" w:name="_Ref230836408"/>
-      <w:bookmarkStart w:id="25" w:name="_Ref230836419"/>
-      <w:bookmarkStart w:id="26" w:name="_Toc231307156"/>
+      <w:bookmarkStart w:id="22" w:name="_Ref230836408"/>
+      <w:bookmarkStart w:id="23" w:name="_Ref230836419"/>
+      <w:bookmarkStart w:id="24" w:name="_Toc231374662"/>
       <w:r>
         <w:t>Release procedures</w:t>
       </w:r>
+      <w:bookmarkEnd w:id="22"/>
+      <w:bookmarkEnd w:id="23"/>
       <w:bookmarkEnd w:id="24"/>
-      <w:bookmarkEnd w:id="25"/>
-      <w:bookmarkEnd w:id="26"/>
     </w:p>
     <w:p>
       <w:r>
@@ -5177,7 +5228,18 @@
         <w:t xml:space="preserve">. </w:t>
       </w:r>
       <w:r>
-        <w:t>More information on: http://developer.android.com/tools/publishing/app-signing.html</w:t>
+        <w:t xml:space="preserve">More information on: </w:t>
+      </w:r>
+      <w:hyperlink r:id="rId27" w:history="1">
+        <w:r>
+          <w:rPr>
+            <w:rStyle w:val="Hyperlnk"/>
+          </w:rPr>
+          <w:t>http://developer.android.com/tools/publishing/app-signing.html</w:t>
+        </w:r>
+      </w:hyperlink>
+      <w:r>
+        <w:t xml:space="preserve"> </w:t>
       </w:r>
     </w:p>
     <w:p/>
@@ -5289,7 +5351,6 @@
         </w:numPr>
       </w:pPr>
       <w:r>
-        <w:lastRenderedPageBreak/>
         <w:t>Open the Android folder, select Export Android Application, and click </w:t>
       </w:r>
       <w:proofErr w:type="gramStart"/>
@@ -5346,10 +5407,22 @@
     <w:p/>
     <w:p>
       <w:r>
-        <w:t>More information on releasing on: http://developer.android.com/tools/publishing/publishing_overview.html</w:t>
+        <w:t xml:space="preserve">More information on releasing on: </w:t>
+      </w:r>
+      <w:hyperlink r:id="rId28" w:history="1">
+        <w:r>
+          <w:rPr>
+            <w:rStyle w:val="Hyperlnk"/>
+          </w:rPr>
+          <w:t>http://developer.android.com/tools/publishing/publishing_overview.html</w:t>
+        </w:r>
+      </w:hyperlink>
+      <w:r>
+        <w:t xml:space="preserve"> </w:t>
       </w:r>
     </w:p>
     <w:sectPr>
+      <w:type w:val="continuous"/>
       <w:pgSz w:w="11900" w:h="16840"/>
       <w:pgMar w:top="1417" w:right="1417" w:bottom="1417" w:left="1417" w:header="708" w:footer="708" w:gutter="0"/>
       <w:cols w:space="708"/>
@@ -5358,27 +5431,6 @@
     </w:sectPr>
   </w:body>
 </w:document>
-</file>
-
-<file path=word/comments.xml><?xml version="1.0" encoding="utf-8"?>
-<w:comments xmlns:wpc="http://schemas.microsoft.com/office/word/2010/wordprocessingCanvas" xmlns:mo="http://schemas.microsoft.com/office/mac/office/2008/main" xmlns:mc="http://schemas.openxmlformats.org/markup-compatibility/2006" xmlns:mv="urn:schemas-microsoft-com:mac:vml" xmlns:o="urn:schemas-microsoft-com:office:office" xmlns:r="http://schemas.openxmlformats.org/officeDocument/2006/relationships" xmlns:m="http://schemas.openxmlformats.org/officeDocument/2006/math" xmlns:v="urn:schemas-microsoft-com:vml" xmlns:wp14="http://schemas.microsoft.com/office/word/2010/wordprocessingDrawing" xmlns:wp="http://schemas.openxmlformats.org/drawingml/2006/wordprocessingDrawing" xmlns:w10="urn:schemas-microsoft-com:office:word" xmlns:w="http://schemas.openxmlformats.org/wordprocessingml/2006/main" xmlns:w14="http://schemas.microsoft.com/office/word/2010/wordml" xmlns:wpg="http://schemas.microsoft.com/office/word/2010/wordprocessingGroup" xmlns:wpi="http://schemas.microsoft.com/office/word/2010/wordprocessingInk" xmlns:wne="http://schemas.microsoft.com/office/word/2006/wordml" xmlns:wps="http://schemas.microsoft.com/office/word/2010/wordprocessingShape" mc:Ignorable="w14 wp14">
-  <w:comment w:id="9" w:author="Sofie Peters" w:date="2013-05-26T16:23:00Z" w:initials="SP">
-    <w:p>
-      <w:pPr>
-        <w:pStyle w:val="Kommentarer"/>
-      </w:pPr>
-      <w:r>
-        <w:rPr>
-          <w:rStyle w:val="Kommentarsreferens"/>
-        </w:rPr>
-        <w:annotationRef/>
-      </w:r>
-      <w:r>
-        <w:t>Possibly removed?</w:t>
-      </w:r>
-    </w:p>
-  </w:comment>
-</w:comments>
 </file>
 
 <file path=word/commentsExtended.xml><?xml version="1.0" encoding="utf-8"?>
@@ -5482,7 +5534,7 @@
         <w:rStyle w:val="Sidnummer"/>
         <w:noProof/>
       </w:rPr>
-      <w:t>2</w:t>
+      <w:t>6</w:t>
     </w:r>
     <w:r>
       <w:rPr>
@@ -9770,7 +9822,7 @@
 </file>
 
 <file path=customXml/itemProps2.xml><?xml version="1.0" encoding="utf-8"?>
-<ds:datastoreItem xmlns:ds="http://schemas.openxmlformats.org/officeDocument/2006/customXml" ds:itemID="{3A3C6E0D-03E4-F84A-9681-CEA35F911494}">
+<ds:datastoreItem xmlns:ds="http://schemas.openxmlformats.org/officeDocument/2006/customXml" ds:itemID="{353DE793-6024-FA4F-8206-2CC8BFF7C110}">
   <ds:schemaRefs>
     <ds:schemaRef ds:uri="http://schemas.openxmlformats.org/officeDocument/2006/bibliography"/>
   </ds:schemaRefs>

</xml_diff>